<commit_message>
Requirements Document update 1
</commit_message>
<xml_diff>
--- a/Requirements Document.docx
+++ b/Requirements Document.docx
@@ -1,6 +1,6 @@
 
 <file path=word/document.xml><?xml version="1.0" encoding="utf-8"?>
-<w:document xmlns:ve="http://schemas.openxmlformats.org/markup-compatibility/2006" xmlns:o="urn:schemas-microsoft-com:office:office" xmlns:r="http://schemas.openxmlformats.org/officeDocument/2006/relationships" xmlns:m="http://schemas.openxmlformats.org/officeDocument/2006/math" xmlns:v="urn:schemas-microsoft-com:vml" xmlns:wp="http://schemas.openxmlformats.org/drawingml/2006/wordprocessingDrawing" xmlns:w10="urn:schemas-microsoft-com:office:word" xmlns:w="http://schemas.openxmlformats.org/wordprocessingml/2006/main" xmlns:wne="http://schemas.microsoft.com/office/word/2006/wordml">
+<w:document xmlns:wpc="http://schemas.microsoft.com/office/word/2010/wordprocessingCanvas" xmlns:mc="http://schemas.openxmlformats.org/markup-compatibility/2006" xmlns:o="urn:schemas-microsoft-com:office:office" xmlns:r="http://schemas.openxmlformats.org/officeDocument/2006/relationships" xmlns:m="http://schemas.openxmlformats.org/officeDocument/2006/math" xmlns:v="urn:schemas-microsoft-com:vml" xmlns:wp14="http://schemas.microsoft.com/office/word/2010/wordprocessingDrawing" xmlns:wp="http://schemas.openxmlformats.org/drawingml/2006/wordprocessingDrawing" xmlns:w10="urn:schemas-microsoft-com:office:word" xmlns:w="http://schemas.openxmlformats.org/wordprocessingml/2006/main" xmlns:w14="http://schemas.microsoft.com/office/word/2010/wordml" xmlns:w15="http://schemas.microsoft.com/office/word/2012/wordml" xmlns:wpg="http://schemas.microsoft.com/office/word/2010/wordprocessingGroup" xmlns:wpi="http://schemas.microsoft.com/office/word/2010/wordprocessingInk" xmlns:wne="http://schemas.microsoft.com/office/word/2006/wordml" xmlns:wps="http://schemas.microsoft.com/office/word/2010/wordprocessingShape" mc:Ignorable="w14 w15 wp14">
   <w:body>
     <w:p>
       <w:pPr>
@@ -75,9 +75,8 @@
           <w:sz w:val="36"/>
           <w:szCs w:val="36"/>
         </w:rPr>
-        <w:t>12bce0007</w:t>
-      </w:r>
-      <w:proofErr w:type="gramStart"/>
+        <w:t>12bce0007,</w:t>
+      </w:r>
       <w:r>
         <w:rPr>
           <w:rFonts w:ascii="Times New Roman" w:hAnsi="Times New Roman" w:cs="Times New Roman"/>
@@ -85,7 +84,7 @@
           <w:sz w:val="36"/>
           <w:szCs w:val="36"/>
         </w:rPr>
-        <w:t>,</w:t>
+        <w:t xml:space="preserve"> </w:t>
       </w:r>
       <w:r>
         <w:rPr>
@@ -94,9 +93,8 @@
           <w:sz w:val="36"/>
           <w:szCs w:val="36"/>
         </w:rPr>
-        <w:t>12bce0002,12bce0027</w:t>
-      </w:r>
-      <w:proofErr w:type="gramEnd"/>
+        <w:t>12bce0002,</w:t>
+      </w:r>
       <w:r>
         <w:rPr>
           <w:rFonts w:ascii="Times New Roman" w:hAnsi="Times New Roman" w:cs="Times New Roman"/>
@@ -104,28 +102,17 @@
           <w:sz w:val="36"/>
           <w:szCs w:val="36"/>
         </w:rPr>
-        <w:t>)</w:t>
-      </w:r>
-    </w:p>
-    <w:p>
-      <w:pPr>
-        <w:pStyle w:val="Default"/>
-        <w:rPr>
-          <w:rFonts w:ascii="Times New Roman" w:hAnsi="Times New Roman" w:cs="Times New Roman"/>
-          <w:sz w:val="28"/>
-          <w:szCs w:val="28"/>
-        </w:rPr>
-      </w:pPr>
-    </w:p>
-    <w:p>
-      <w:pPr>
-        <w:pStyle w:val="Default"/>
-        <w:rPr>
-          <w:rFonts w:ascii="Times New Roman" w:hAnsi="Times New Roman" w:cs="Times New Roman"/>
-          <w:sz w:val="28"/>
-          <w:szCs w:val="28"/>
-        </w:rPr>
-      </w:pPr>
+        <w:t xml:space="preserve"> </w:t>
+      </w:r>
+      <w:r>
+        <w:rPr>
+          <w:rFonts w:ascii="Times New Roman" w:hAnsi="Times New Roman" w:cs="Times New Roman"/>
+          <w:i/>
+          <w:sz w:val="36"/>
+          <w:szCs w:val="36"/>
+        </w:rPr>
+        <w:t>12bce0027)</w:t>
+      </w:r>
     </w:p>
     <w:p>
       <w:pPr>
@@ -138,7 +125,101 @@
           <w:u w:val="single"/>
         </w:rPr>
       </w:pPr>
-      <w:r>
+    </w:p>
+    <w:p>
+      <w:pPr>
+        <w:pStyle w:val="Default"/>
+        <w:spacing w:after="15"/>
+        <w:rPr>
+          <w:rFonts w:ascii="Times New Roman" w:hAnsi="Times New Roman" w:cs="Times New Roman"/>
+          <w:b/>
+          <w:sz w:val="28"/>
+          <w:szCs w:val="28"/>
+        </w:rPr>
+      </w:pPr>
+      <w:r>
+        <w:rPr>
+          <w:rFonts w:ascii="Times New Roman" w:hAnsi="Times New Roman" w:cs="Times New Roman"/>
+          <w:b/>
+          <w:sz w:val="28"/>
+          <w:szCs w:val="28"/>
+        </w:rPr>
+        <w:t xml:space="preserve">  </w:t>
+      </w:r>
+    </w:p>
+    <w:p>
+      <w:pPr>
+        <w:pStyle w:val="Default"/>
+        <w:spacing w:after="15"/>
+        <w:jc w:val="center"/>
+        <w:rPr>
+          <w:rFonts w:ascii="Times New Roman" w:hAnsi="Times New Roman" w:cs="Times New Roman"/>
+          <w:b/>
+          <w:sz w:val="28"/>
+          <w:szCs w:val="28"/>
+          <w:u w:val="single"/>
+        </w:rPr>
+      </w:pPr>
+      <w:r>
+        <w:rPr>
+          <w:rFonts w:ascii="Times New Roman" w:hAnsi="Times New Roman" w:cs="Times New Roman"/>
+          <w:b/>
+          <w:sz w:val="28"/>
+          <w:szCs w:val="28"/>
+          <w:u w:val="single"/>
+        </w:rPr>
+        <w:t>PAPERLESS HOSPITAL SERVICE</w:t>
+      </w:r>
+    </w:p>
+    <w:p>
+      <w:pPr>
+        <w:pStyle w:val="Default"/>
+        <w:spacing w:after="15"/>
+        <w:jc w:val="center"/>
+        <w:rPr>
+          <w:rFonts w:ascii="Times New Roman" w:hAnsi="Times New Roman" w:cs="Times New Roman"/>
+          <w:sz w:val="28"/>
+          <w:szCs w:val="28"/>
+        </w:rPr>
+      </w:pPr>
+    </w:p>
+    <w:p>
+      <w:pPr>
+        <w:ind w:right="-19"/>
+        <w:rPr>
+          <w:rFonts w:cs="Times New Roman"/>
+          <w:bCs/>
+          <w:sz w:val="28"/>
+          <w:szCs w:val="28"/>
+          <w:lang w:eastAsia="ja-JP"/>
+        </w:rPr>
+      </w:pPr>
+      <w:r>
+        <w:rPr>
+          <w:rFonts w:cs="Times New Roman"/>
+          <w:bCs/>
+          <w:sz w:val="28"/>
+          <w:szCs w:val="28"/>
+          <w:lang w:eastAsia="ja-JP"/>
+        </w:rPr>
+        <w:t xml:space="preserve">Objective of this project is to leverage paperless hospital service where patient need not do any paper-work while getting admitted to the hospital by providing seamless application that will handle the thousands of patient information and provide efficient healthcare service. </w:t>
+      </w:r>
+    </w:p>
+    <w:p>
+      <w:pPr>
+        <w:pStyle w:val="Default"/>
+        <w:spacing w:after="15"/>
+        <w:rPr>
+          <w:rFonts w:ascii="Times New Roman" w:hAnsi="Times New Roman" w:cs="Times New Roman"/>
+          <w:sz w:val="28"/>
+          <w:szCs w:val="28"/>
+        </w:rPr>
+      </w:pPr>
+    </w:p>
+    <w:p>
+      <w:pPr>
+        <w:pStyle w:val="Default"/>
+        <w:jc w:val="center"/>
         <w:rPr>
           <w:rFonts w:ascii="Times New Roman" w:hAnsi="Times New Roman" w:cs="Times New Roman"/>
           <w:b/>
@@ -146,108 +227,8 @@
           <w:szCs w:val="32"/>
           <w:u w:val="single"/>
         </w:rPr>
-        <w:t xml:space="preserve">1. Problem Statement </w:t>
-      </w:r>
-    </w:p>
-    <w:p>
-      <w:pPr>
-        <w:pStyle w:val="Default"/>
-        <w:spacing w:after="15"/>
-        <w:rPr>
-          <w:rFonts w:ascii="Times New Roman" w:hAnsi="Times New Roman" w:cs="Times New Roman"/>
-          <w:b/>
-          <w:sz w:val="28"/>
-          <w:szCs w:val="28"/>
-        </w:rPr>
-      </w:pPr>
-      <w:r>
-        <w:rPr>
-          <w:rFonts w:ascii="Times New Roman" w:hAnsi="Times New Roman" w:cs="Times New Roman"/>
-          <w:b/>
-          <w:sz w:val="28"/>
-          <w:szCs w:val="28"/>
-        </w:rPr>
-        <w:t xml:space="preserve">(a) Clear and well-defined problem statement (one or two sentences) </w:t>
-      </w:r>
-    </w:p>
-    <w:p>
-      <w:pPr>
-        <w:pStyle w:val="Default"/>
-        <w:spacing w:after="15"/>
-        <w:rPr>
-          <w:rFonts w:ascii="Times New Roman" w:hAnsi="Times New Roman" w:cs="Times New Roman"/>
-          <w:b/>
-          <w:sz w:val="28"/>
-          <w:szCs w:val="28"/>
-        </w:rPr>
-      </w:pPr>
-      <w:r>
-        <w:rPr>
-          <w:rFonts w:ascii="Times New Roman" w:hAnsi="Times New Roman" w:cs="Times New Roman"/>
-          <w:b/>
-          <w:sz w:val="28"/>
-          <w:szCs w:val="28"/>
-        </w:rPr>
-        <w:t xml:space="preserve">  </w:t>
-      </w:r>
-    </w:p>
-    <w:p>
-      <w:pPr>
-        <w:pStyle w:val="Default"/>
-        <w:spacing w:after="15"/>
-        <w:rPr>
-          <w:rFonts w:ascii="Times New Roman" w:hAnsi="Times New Roman" w:cs="Times New Roman"/>
-          <w:sz w:val="28"/>
-          <w:szCs w:val="28"/>
-        </w:rPr>
-      </w:pPr>
-      <w:r>
-        <w:rPr>
-          <w:rFonts w:ascii="Times New Roman" w:hAnsi="Times New Roman" w:cs="Times New Roman"/>
-          <w:b/>
-          <w:sz w:val="28"/>
-          <w:szCs w:val="28"/>
-          <w:u w:val="single"/>
-        </w:rPr>
-        <w:t>TOPIC:-PAPERLESS HOSPITAL SERVICE</w:t>
-      </w:r>
-    </w:p>
-    <w:p>
-      <w:pPr>
-        <w:ind w:right="-19"/>
-        <w:rPr>
-          <w:rFonts w:cs="Times New Roman"/>
-          <w:bCs/>
-          <w:sz w:val="28"/>
-          <w:szCs w:val="28"/>
-          <w:lang w:eastAsia="ja-JP"/>
-        </w:rPr>
-      </w:pPr>
-      <w:r>
-        <w:rPr>
-          <w:rFonts w:cs="Times New Roman"/>
-          <w:bCs/>
-          <w:sz w:val="28"/>
-          <w:szCs w:val="28"/>
-          <w:lang w:eastAsia="ja-JP"/>
-        </w:rPr>
-        <w:t xml:space="preserve">Objective of this project is to leverage paperless hospital service where patient need not do any paper-work while getting admitted to the hospital by providing seamless application that will handle the thousands of patient information and provide efficient healthcare service. </w:t>
-      </w:r>
-    </w:p>
-    <w:p>
-      <w:pPr>
-        <w:pStyle w:val="Default"/>
-        <w:spacing w:after="15"/>
-        <w:rPr>
-          <w:rFonts w:ascii="Times New Roman" w:hAnsi="Times New Roman" w:cs="Times New Roman"/>
-          <w:sz w:val="28"/>
-          <w:szCs w:val="28"/>
-        </w:rPr>
-      </w:pPr>
-    </w:p>
-    <w:p>
-      <w:pPr>
-        <w:pStyle w:val="Default"/>
+      </w:pPr>
+      <w:r>
         <w:rPr>
           <w:rFonts w:ascii="Times New Roman" w:hAnsi="Times New Roman" w:cs="Times New Roman"/>
           <w:b/>
@@ -255,28 +236,8 @@
           <w:szCs w:val="32"/>
           <w:u w:val="single"/>
         </w:rPr>
-      </w:pPr>
-      <w:r>
-        <w:rPr>
-          <w:rFonts w:ascii="Times New Roman" w:hAnsi="Times New Roman" w:cs="Times New Roman"/>
-          <w:b/>
-          <w:sz w:val="32"/>
-          <w:szCs w:val="32"/>
-          <w:u w:val="single"/>
-        </w:rPr>
-        <w:t xml:space="preserve">2. Background Information </w:t>
-      </w:r>
-    </w:p>
-    <w:p>
-      <w:pPr>
-        <w:pStyle w:val="Default"/>
-        <w:rPr>
-          <w:rFonts w:ascii="Times New Roman" w:hAnsi="Times New Roman" w:cs="Times New Roman"/>
-          <w:color w:val="auto"/>
-          <w:sz w:val="28"/>
-          <w:szCs w:val="28"/>
-        </w:rPr>
-      </w:pPr>
+        <w:t>Background Information</w:t>
+      </w:r>
     </w:p>
     <w:p>
       <w:pPr>
@@ -284,57 +245,22 @@
         <w:spacing w:after="13"/>
         <w:rPr>
           <w:rFonts w:ascii="Times New Roman" w:hAnsi="Times New Roman" w:cs="Times New Roman"/>
-          <w:b/>
-          <w:color w:val="auto"/>
-          <w:sz w:val="28"/>
-          <w:szCs w:val="28"/>
-        </w:rPr>
-      </w:pPr>
-      <w:r>
-        <w:rPr>
-          <w:rFonts w:ascii="Times New Roman" w:hAnsi="Times New Roman" w:cs="Times New Roman"/>
-          <w:b/>
-          <w:color w:val="auto"/>
-          <w:sz w:val="28"/>
-          <w:szCs w:val="28"/>
-        </w:rPr>
-        <w:t xml:space="preserve">(a) Explain background information about the problem, the domain, and targeted users. </w:t>
-      </w:r>
-    </w:p>
-    <w:p>
-      <w:pPr>
-        <w:pStyle w:val="Default"/>
-        <w:numPr>
-          <w:ilvl w:val="0"/>
-          <w:numId w:val="2"/>
-        </w:numPr>
+          <w:color w:val="auto"/>
+          <w:sz w:val="28"/>
+          <w:szCs w:val="28"/>
+        </w:rPr>
+      </w:pPr>
+    </w:p>
+    <w:p>
+      <w:pPr>
+        <w:pStyle w:val="Default"/>
         <w:spacing w:after="13"/>
         <w:rPr>
           <w:rFonts w:ascii="Times New Roman" w:hAnsi="Times New Roman" w:cs="Times New Roman"/>
-          <w:color w:val="auto"/>
-          <w:sz w:val="28"/>
-          <w:szCs w:val="28"/>
-        </w:rPr>
-      </w:pPr>
-      <w:r>
-        <w:rPr>
-          <w:rFonts w:ascii="Times New Roman" w:hAnsi="Times New Roman" w:cs="Times New Roman"/>
-          <w:color w:val="auto"/>
-          <w:sz w:val="28"/>
-          <w:szCs w:val="28"/>
-        </w:rPr>
-        <w:t>Background information:-</w:t>
-      </w:r>
-    </w:p>
-    <w:p>
-      <w:pPr>
-        <w:pStyle w:val="Default"/>
-        <w:spacing w:after="13"/>
-        <w:rPr>
-          <w:rFonts w:ascii="Times New Roman" w:hAnsi="Times New Roman" w:cs="Times New Roman"/>
-          <w:color w:val="auto"/>
-          <w:sz w:val="28"/>
-          <w:szCs w:val="28"/>
+          <w:color w:val="111111"/>
+          <w:sz w:val="28"/>
+          <w:szCs w:val="28"/>
+          <w:shd w:val="clear" w:color="auto" w:fill="FFFFFF"/>
         </w:rPr>
       </w:pPr>
       <w:r>
@@ -456,6 +382,18 @@
         </w:rPr>
         <w:t xml:space="preserve"> can be retrieved easily by all the employees, patients and other external parties by using an attractive and simple user interface.</w:t>
       </w:r>
+    </w:p>
+    <w:p>
+      <w:pPr>
+        <w:pStyle w:val="Default"/>
+        <w:spacing w:after="13"/>
+        <w:rPr>
+          <w:rFonts w:ascii="Times New Roman" w:hAnsi="Times New Roman" w:cs="Times New Roman"/>
+          <w:color w:val="auto"/>
+          <w:sz w:val="28"/>
+          <w:szCs w:val="28"/>
+        </w:rPr>
+      </w:pPr>
     </w:p>
     <w:p>
       <w:pPr>
@@ -475,11 +413,21 @@
       <w:r>
         <w:rPr>
           <w:rFonts w:ascii="Times New Roman" w:hAnsi="Times New Roman" w:cs="Times New Roman"/>
-          <w:color w:val="auto"/>
-          <w:sz w:val="28"/>
-          <w:szCs w:val="28"/>
-        </w:rPr>
-        <w:t xml:space="preserve">Domain:- </w:t>
+          <w:b/>
+          <w:color w:val="auto"/>
+          <w:sz w:val="28"/>
+          <w:szCs w:val="28"/>
+        </w:rPr>
+        <w:t>Domain</w:t>
+      </w:r>
+      <w:r>
+        <w:rPr>
+          <w:rFonts w:ascii="Times New Roman" w:hAnsi="Times New Roman" w:cs="Times New Roman"/>
+          <w:color w:val="auto"/>
+          <w:sz w:val="28"/>
+          <w:szCs w:val="28"/>
+        </w:rPr>
+        <w:t xml:space="preserve">:- </w:t>
       </w:r>
     </w:p>
     <w:p>
@@ -493,6 +441,15 @@
           <w:szCs w:val="28"/>
         </w:rPr>
       </w:pPr>
+      <w:r>
+        <w:rPr>
+          <w:rFonts w:ascii="Times New Roman" w:hAnsi="Times New Roman" w:cs="Times New Roman"/>
+          <w:color w:val="auto"/>
+          <w:sz w:val="28"/>
+          <w:szCs w:val="28"/>
+        </w:rPr>
+        <w:t xml:space="preserve">          </w:t>
+      </w:r>
       <w:r>
         <w:rPr>
           <w:rFonts w:ascii="Times New Roman" w:hAnsi="Times New Roman" w:cs="Times New Roman"/>
@@ -521,10 +478,19 @@
       <w:r>
         <w:rPr>
           <w:rFonts w:cs="Times New Roman"/>
-          <w:sz w:val="28"/>
-          <w:szCs w:val="28"/>
-        </w:rPr>
-        <w:t>Targeted Users:-</w:t>
+          <w:b/>
+          <w:sz w:val="28"/>
+          <w:szCs w:val="28"/>
+        </w:rPr>
+        <w:t>Targeted Users</w:t>
+      </w:r>
+      <w:r>
+        <w:rPr>
+          <w:rFonts w:cs="Times New Roman"/>
+          <w:sz w:val="28"/>
+          <w:szCs w:val="28"/>
+        </w:rPr>
+        <w:t>:-</w:t>
       </w:r>
     </w:p>
     <w:p>
@@ -599,6 +565,8 @@
         </w:rPr>
         <w:t>Department Admin</w:t>
       </w:r>
+      <w:bookmarkStart w:id="0" w:name="_GoBack"/>
+      <w:bookmarkEnd w:id="0"/>
     </w:p>
     <w:p>
       <w:pPr>
@@ -677,6 +645,7 @@
       <w:pPr>
         <w:pStyle w:val="Default"/>
         <w:spacing w:after="13"/>
+        <w:ind w:left="720"/>
         <w:rPr>
           <w:rFonts w:ascii="Times New Roman" w:hAnsi="Times New Roman" w:cs="Times New Roman"/>
           <w:color w:val="auto"/>
@@ -702,14 +671,27 @@
       <w:pPr>
         <w:pStyle w:val="Default"/>
         <w:spacing w:after="13"/>
-        <w:rPr>
-          <w:rFonts w:ascii="Times New Roman" w:hAnsi="Times New Roman" w:cs="Times New Roman"/>
-          <w:b/>
-          <w:color w:val="auto"/>
-          <w:sz w:val="28"/>
-          <w:szCs w:val="28"/>
-        </w:rPr>
-      </w:pPr>
+        <w:jc w:val="center"/>
+        <w:rPr>
+          <w:rFonts w:ascii="Times New Roman" w:hAnsi="Times New Roman" w:cs="Times New Roman"/>
+          <w:b/>
+          <w:color w:val="auto"/>
+          <w:sz w:val="28"/>
+          <w:szCs w:val="28"/>
+          <w:u w:val="single"/>
+        </w:rPr>
+      </w:pPr>
+      <w:r>
+        <w:rPr>
+          <w:rFonts w:ascii="Times New Roman" w:hAnsi="Times New Roman" w:cs="Times New Roman"/>
+          <w:b/>
+          <w:color w:val="auto"/>
+          <w:sz w:val="28"/>
+          <w:szCs w:val="28"/>
+          <w:u w:val="single"/>
+        </w:rPr>
+        <w:t>SIMILARITIES WITH OTHER APPLICATIONS</w:t>
+      </w:r>
     </w:p>
     <w:p>
       <w:pPr>
@@ -717,7 +699,6 @@
         <w:spacing w:after="13"/>
         <w:rPr>
           <w:rFonts w:ascii="Times New Roman" w:hAnsi="Times New Roman" w:cs="Times New Roman"/>
-          <w:b/>
           <w:color w:val="auto"/>
           <w:sz w:val="28"/>
           <w:szCs w:val="28"/>
@@ -730,12 +711,36 @@
         <w:spacing w:after="13"/>
         <w:rPr>
           <w:rFonts w:ascii="Times New Roman" w:hAnsi="Times New Roman" w:cs="Times New Roman"/>
-          <w:b/>
-          <w:color w:val="auto"/>
-          <w:sz w:val="28"/>
-          <w:szCs w:val="28"/>
-        </w:rPr>
-      </w:pPr>
+          <w:sz w:val="28"/>
+          <w:szCs w:val="28"/>
+        </w:rPr>
+      </w:pPr>
+      <w:r>
+        <w:rPr>
+          <w:rFonts w:ascii="Times New Roman" w:hAnsi="Times New Roman" w:cs="Times New Roman"/>
+          <w:sz w:val="28"/>
+          <w:szCs w:val="28"/>
+        </w:rPr>
+        <w:t>Traditional "HOSPITAL MANAGEMENT SYSTEM" is used to only computerize the Front Office Management of Hospital .It deals with the collection of patient’s information, diagnosis details, etc.</w:t>
+      </w:r>
+      <w:r>
+        <w:rPr>
+          <w:rFonts w:ascii="Times New Roman" w:hAnsi="Times New Roman" w:cs="Times New Roman"/>
+          <w:color w:val="111111"/>
+          <w:sz w:val="28"/>
+          <w:szCs w:val="28"/>
+          <w:shd w:val="clear" w:color="auto" w:fill="FFFFFF"/>
+        </w:rPr>
+        <w:t xml:space="preserve"> The main function of these traditional systems is to register and store patient details and doctor details and retrieve these details as and when required by the management, and also to manipulate these details meaningfully</w:t>
+      </w:r>
+      <w:r>
+        <w:rPr>
+          <w:rFonts w:ascii="Times New Roman" w:hAnsi="Times New Roman" w:cs="Times New Roman"/>
+          <w:sz w:val="28"/>
+          <w:szCs w:val="28"/>
+        </w:rPr>
+        <w:t xml:space="preserve"> System input contains patient details, diagnosis details; while system output is to get these details on to the monitor.</w:t>
+      </w:r>
     </w:p>
     <w:p>
       <w:pPr>
@@ -743,175 +748,19 @@
         <w:spacing w:after="13"/>
         <w:rPr>
           <w:rFonts w:ascii="Times New Roman" w:hAnsi="Times New Roman" w:cs="Times New Roman"/>
-          <w:b/>
-          <w:color w:val="auto"/>
-          <w:sz w:val="28"/>
-          <w:szCs w:val="28"/>
-        </w:rPr>
-      </w:pPr>
-    </w:p>
-    <w:p>
-      <w:pPr>
-        <w:pStyle w:val="Default"/>
-        <w:spacing w:after="13"/>
-        <w:rPr>
-          <w:rFonts w:ascii="Times New Roman" w:hAnsi="Times New Roman" w:cs="Times New Roman"/>
-          <w:b/>
-          <w:color w:val="auto"/>
-          <w:sz w:val="28"/>
-          <w:szCs w:val="28"/>
-        </w:rPr>
-      </w:pPr>
-    </w:p>
-    <w:p>
-      <w:pPr>
-        <w:pStyle w:val="Default"/>
-        <w:spacing w:after="13"/>
-        <w:rPr>
-          <w:rFonts w:ascii="Times New Roman" w:hAnsi="Times New Roman" w:cs="Times New Roman"/>
-          <w:b/>
-          <w:color w:val="auto"/>
-          <w:sz w:val="28"/>
-          <w:szCs w:val="28"/>
-        </w:rPr>
-      </w:pPr>
-    </w:p>
-    <w:p>
-      <w:pPr>
-        <w:pStyle w:val="Default"/>
-        <w:spacing w:after="13"/>
-        <w:rPr>
-          <w:rFonts w:ascii="Times New Roman" w:hAnsi="Times New Roman" w:cs="Times New Roman"/>
-          <w:b/>
-          <w:color w:val="auto"/>
-          <w:sz w:val="28"/>
-          <w:szCs w:val="28"/>
-        </w:rPr>
-      </w:pPr>
-    </w:p>
-    <w:p>
-      <w:pPr>
-        <w:pStyle w:val="Default"/>
-        <w:spacing w:after="13"/>
-        <w:rPr>
-          <w:rFonts w:ascii="Times New Roman" w:hAnsi="Times New Roman" w:cs="Times New Roman"/>
-          <w:b/>
-          <w:color w:val="auto"/>
-          <w:sz w:val="28"/>
-          <w:szCs w:val="28"/>
-        </w:rPr>
-      </w:pPr>
-      <w:r>
-        <w:rPr>
-          <w:rFonts w:ascii="Times New Roman" w:hAnsi="Times New Roman" w:cs="Times New Roman"/>
-          <w:b/>
-          <w:color w:val="auto"/>
-          <w:sz w:val="28"/>
-          <w:szCs w:val="28"/>
-        </w:rPr>
-        <w:t xml:space="preserve">(b) Mention whether there are any applications or systems that are similar to your planned work. </w:t>
-      </w:r>
-    </w:p>
-    <w:p>
-      <w:pPr>
-        <w:pStyle w:val="Default"/>
-        <w:spacing w:after="13"/>
-        <w:rPr>
-          <w:rFonts w:ascii="Times New Roman" w:hAnsi="Times New Roman" w:cs="Times New Roman"/>
-          <w:color w:val="auto"/>
-          <w:sz w:val="28"/>
-          <w:szCs w:val="28"/>
-        </w:rPr>
-      </w:pPr>
-    </w:p>
-    <w:p>
-      <w:pPr>
-        <w:pStyle w:val="Default"/>
-        <w:spacing w:after="13"/>
-        <w:rPr>
-          <w:rFonts w:ascii="Times New Roman" w:hAnsi="Times New Roman" w:cs="Times New Roman"/>
-          <w:sz w:val="28"/>
-          <w:szCs w:val="28"/>
-        </w:rPr>
-      </w:pPr>
-      <w:r>
-        <w:rPr>
-          <w:rFonts w:ascii="Times New Roman" w:hAnsi="Times New Roman" w:cs="Times New Roman"/>
-          <w:sz w:val="28"/>
-          <w:szCs w:val="28"/>
-        </w:rPr>
-        <w:t>Traditional "HOSPITAL MANAGEMENT SYSTEM" is used to only computerize the Front Office Management of Hospital .It deals with the collection of patient’s information, diagnosis details, etc.</w:t>
-      </w:r>
-      <w:r>
-        <w:rPr>
-          <w:rFonts w:ascii="Times New Roman" w:hAnsi="Times New Roman" w:cs="Times New Roman"/>
-          <w:color w:val="111111"/>
-          <w:sz w:val="28"/>
-          <w:szCs w:val="28"/>
-          <w:shd w:val="clear" w:color="auto" w:fill="FFFFFF"/>
-        </w:rPr>
-        <w:t xml:space="preserve"> The main function of these traditional systems is to register and store patient details and doctor details and retrieve these details as and when required by the management, and also to manipulate these details meaningfully</w:t>
-      </w:r>
-      <w:r>
-        <w:rPr>
-          <w:rFonts w:ascii="Times New Roman" w:hAnsi="Times New Roman" w:cs="Times New Roman"/>
-          <w:sz w:val="28"/>
-          <w:szCs w:val="28"/>
-        </w:rPr>
-        <w:t xml:space="preserve"> System input contains patient details, diagnosis details; while system output is to get these details on to the monitor.</w:t>
-      </w:r>
-    </w:p>
-    <w:p>
-      <w:pPr>
-        <w:pStyle w:val="Default"/>
-        <w:spacing w:after="13"/>
-        <w:rPr>
-          <w:rFonts w:ascii="Times New Roman" w:hAnsi="Times New Roman" w:cs="Times New Roman"/>
-          <w:color w:val="auto"/>
-          <w:sz w:val="28"/>
-          <w:szCs w:val="28"/>
-        </w:rPr>
-      </w:pPr>
-    </w:p>
-    <w:p>
-      <w:pPr>
-        <w:pStyle w:val="Default"/>
-        <w:rPr>
-          <w:rFonts w:ascii="Times New Roman" w:hAnsi="Times New Roman" w:cs="Times New Roman"/>
-          <w:b/>
-          <w:color w:val="auto"/>
-          <w:sz w:val="28"/>
-          <w:szCs w:val="28"/>
-        </w:rPr>
-      </w:pPr>
-      <w:r>
-        <w:rPr>
-          <w:rFonts w:ascii="Times New Roman" w:hAnsi="Times New Roman" w:cs="Times New Roman"/>
-          <w:b/>
-          <w:color w:val="auto"/>
-          <w:sz w:val="28"/>
-          <w:szCs w:val="28"/>
-        </w:rPr>
-        <w:t xml:space="preserve">(c) Discuss the limitations of other solutions and how you address each limitation. </w:t>
-      </w:r>
-    </w:p>
-    <w:p>
-      <w:pPr>
-        <w:pStyle w:val="Default"/>
-        <w:rPr>
-          <w:rFonts w:ascii="Times New Roman" w:hAnsi="Times New Roman" w:cs="Times New Roman"/>
-          <w:b/>
-          <w:color w:val="auto"/>
-          <w:sz w:val="28"/>
-          <w:szCs w:val="28"/>
-        </w:rPr>
-      </w:pPr>
-    </w:p>
-    <w:p>
-      <w:pPr>
-        <w:pStyle w:val="Default"/>
-        <w:rPr>
-          <w:rFonts w:ascii="Times New Roman" w:hAnsi="Times New Roman" w:cs="Times New Roman"/>
+          <w:color w:val="auto"/>
+          <w:sz w:val="28"/>
+          <w:szCs w:val="28"/>
+        </w:rPr>
+      </w:pPr>
+    </w:p>
+    <w:p>
+      <w:pPr>
+        <w:pStyle w:val="Default"/>
+        <w:jc w:val="center"/>
+        <w:rPr>
+          <w:rFonts w:ascii="Times New Roman" w:hAnsi="Times New Roman" w:cs="Times New Roman"/>
+          <w:b/>
           <w:color w:val="auto"/>
           <w:sz w:val="28"/>
           <w:szCs w:val="28"/>
@@ -921,11 +770,49 @@
       <w:r>
         <w:rPr>
           <w:rFonts w:ascii="Times New Roman" w:hAnsi="Times New Roman" w:cs="Times New Roman"/>
+          <w:b/>
           <w:color w:val="auto"/>
           <w:sz w:val="28"/>
           <w:szCs w:val="28"/>
           <w:u w:val="single"/>
         </w:rPr>
+        <w:lastRenderedPageBreak/>
+        <w:t>LIMITATIONS OF EXISTING APPLICATION</w:t>
+      </w:r>
+    </w:p>
+    <w:p>
+      <w:pPr>
+        <w:pStyle w:val="Default"/>
+        <w:rPr>
+          <w:rFonts w:ascii="Times New Roman" w:hAnsi="Times New Roman" w:cs="Times New Roman"/>
+          <w:b/>
+          <w:color w:val="auto"/>
+          <w:sz w:val="28"/>
+          <w:szCs w:val="28"/>
+        </w:rPr>
+      </w:pPr>
+    </w:p>
+    <w:p>
+      <w:pPr>
+        <w:pStyle w:val="Default"/>
+        <w:rPr>
+          <w:rFonts w:ascii="Times New Roman" w:hAnsi="Times New Roman" w:cs="Times New Roman"/>
+          <w:b/>
+          <w:color w:val="auto"/>
+          <w:sz w:val="28"/>
+          <w:szCs w:val="28"/>
+          <w:u w:val="single"/>
+        </w:rPr>
+      </w:pPr>
+      <w:r>
+        <w:rPr>
+          <w:rFonts w:ascii="Times New Roman" w:hAnsi="Times New Roman" w:cs="Times New Roman"/>
+          <w:b/>
+          <w:color w:val="auto"/>
+          <w:sz w:val="28"/>
+          <w:szCs w:val="28"/>
+          <w:u w:val="single"/>
+        </w:rPr>
         <w:t>1) Access Control</w:t>
       </w:r>
     </w:p>
@@ -954,6 +841,7 @@
         <w:pStyle w:val="Default"/>
         <w:rPr>
           <w:rFonts w:ascii="Times New Roman" w:hAnsi="Times New Roman" w:cs="Times New Roman"/>
+          <w:b/>
           <w:color w:val="auto"/>
           <w:sz w:val="28"/>
           <w:szCs w:val="28"/>
@@ -963,6 +851,7 @@
       <w:r>
         <w:rPr>
           <w:rFonts w:ascii="Times New Roman" w:hAnsi="Times New Roman" w:cs="Times New Roman"/>
+          <w:b/>
           <w:color w:val="auto"/>
           <w:sz w:val="28"/>
           <w:szCs w:val="28"/>
@@ -997,6 +886,7 @@
         <w:spacing w:after="15"/>
         <w:rPr>
           <w:rFonts w:ascii="Times New Roman" w:hAnsi="Times New Roman" w:cs="Times New Roman"/>
+          <w:b/>
           <w:color w:val="auto"/>
           <w:sz w:val="28"/>
           <w:szCs w:val="28"/>
@@ -1006,6 +896,7 @@
       <w:r>
         <w:rPr>
           <w:rFonts w:ascii="Times New Roman" w:hAnsi="Times New Roman" w:cs="Times New Roman"/>
+          <w:b/>
           <w:color w:val="auto"/>
           <w:sz w:val="28"/>
           <w:szCs w:val="28"/>
@@ -1041,6 +932,7 @@
         <w:spacing w:after="15"/>
         <w:rPr>
           <w:rFonts w:ascii="Times New Roman" w:hAnsi="Times New Roman" w:cs="Times New Roman"/>
+          <w:b/>
           <w:color w:val="auto"/>
           <w:sz w:val="28"/>
           <w:szCs w:val="28"/>
@@ -1050,6 +942,7 @@
       <w:r>
         <w:rPr>
           <w:rFonts w:ascii="Times New Roman" w:hAnsi="Times New Roman" w:cs="Times New Roman"/>
+          <w:b/>
           <w:color w:val="auto"/>
           <w:sz w:val="28"/>
           <w:szCs w:val="28"/>
@@ -1085,6 +978,7 @@
         <w:spacing w:after="15"/>
         <w:rPr>
           <w:rFonts w:ascii="Times New Roman" w:hAnsi="Times New Roman" w:cs="Times New Roman"/>
+          <w:b/>
           <w:color w:val="auto"/>
           <w:sz w:val="28"/>
           <w:szCs w:val="28"/>
@@ -1094,6 +988,7 @@
       <w:r>
         <w:rPr>
           <w:rFonts w:ascii="Times New Roman" w:hAnsi="Times New Roman" w:cs="Times New Roman"/>
+          <w:b/>
           <w:color w:val="auto"/>
           <w:sz w:val="28"/>
           <w:szCs w:val="28"/>
@@ -1129,6 +1024,7 @@
         <w:spacing w:after="15"/>
         <w:rPr>
           <w:rFonts w:ascii="Times New Roman" w:hAnsi="Times New Roman" w:cs="Times New Roman"/>
+          <w:b/>
           <w:color w:val="auto"/>
           <w:sz w:val="28"/>
           <w:szCs w:val="28"/>
@@ -1138,6 +1034,7 @@
       <w:r>
         <w:rPr>
           <w:rFonts w:ascii="Times New Roman" w:hAnsi="Times New Roman" w:cs="Times New Roman"/>
+          <w:b/>
           <w:color w:val="auto"/>
           <w:sz w:val="28"/>
           <w:szCs w:val="28"/>
@@ -1166,54 +1063,6 @@
         </w:rPr>
         <w:t>The data in different databases should not be redundant or duplicate or conflicting of which care will be taken while back end coding.</w:t>
       </w:r>
-    </w:p>
-    <w:p>
-      <w:pPr>
-        <w:pStyle w:val="Default"/>
-        <w:spacing w:after="15"/>
-        <w:rPr>
-          <w:rFonts w:ascii="Times New Roman" w:hAnsi="Times New Roman" w:cs="Times New Roman"/>
-          <w:color w:val="auto"/>
-          <w:sz w:val="28"/>
-          <w:szCs w:val="28"/>
-        </w:rPr>
-      </w:pPr>
-    </w:p>
-    <w:p>
-      <w:pPr>
-        <w:pStyle w:val="Default"/>
-        <w:spacing w:after="15"/>
-        <w:rPr>
-          <w:rFonts w:ascii="Times New Roman" w:hAnsi="Times New Roman" w:cs="Times New Roman"/>
-          <w:color w:val="auto"/>
-          <w:sz w:val="28"/>
-          <w:szCs w:val="28"/>
-        </w:rPr>
-      </w:pPr>
-    </w:p>
-    <w:p>
-      <w:pPr>
-        <w:pStyle w:val="Default"/>
-        <w:spacing w:after="15"/>
-        <w:rPr>
-          <w:rFonts w:ascii="Times New Roman" w:hAnsi="Times New Roman" w:cs="Times New Roman"/>
-          <w:color w:val="auto"/>
-          <w:sz w:val="28"/>
-          <w:szCs w:val="28"/>
-        </w:rPr>
-      </w:pPr>
-    </w:p>
-    <w:p>
-      <w:pPr>
-        <w:pStyle w:val="Default"/>
-        <w:spacing w:after="15"/>
-        <w:rPr>
-          <w:rFonts w:ascii="Times New Roman" w:hAnsi="Times New Roman" w:cs="Times New Roman"/>
-          <w:color w:val="auto"/>
-          <w:sz w:val="28"/>
-          <w:szCs w:val="28"/>
-        </w:rPr>
-      </w:pPr>
     </w:p>
     <w:p>
       <w:pPr>
@@ -1233,6 +1082,7 @@
       <w:pPr>
         <w:pStyle w:val="Default"/>
         <w:spacing w:after="15"/>
+        <w:jc w:val="center"/>
         <w:rPr>
           <w:rFonts w:ascii="Times New Roman" w:hAnsi="Times New Roman" w:cs="Times New Roman"/>
           <w:b/>
@@ -1242,11 +1092,7 @@
           <w:u w:val="single"/>
         </w:rPr>
       </w:pPr>
-    </w:p>
-    <w:p>
-      <w:pPr>
-        <w:pStyle w:val="Default"/>
-        <w:spacing w:after="15"/>
+      <w:r>
         <w:rPr>
           <w:rFonts w:ascii="Times New Roman" w:hAnsi="Times New Roman" w:cs="Times New Roman"/>
           <w:b/>
@@ -1255,12 +1101,14 @@
           <w:szCs w:val="32"/>
           <w:u w:val="single"/>
         </w:rPr>
-      </w:pPr>
-    </w:p>
-    <w:p>
-      <w:pPr>
-        <w:pStyle w:val="Default"/>
-        <w:spacing w:after="15"/>
+        <w:t>Stakeholders</w:t>
+      </w:r>
+    </w:p>
+    <w:p>
+      <w:pPr>
+        <w:pStyle w:val="Default"/>
+        <w:spacing w:after="15"/>
+        <w:jc w:val="center"/>
         <w:rPr>
           <w:rFonts w:ascii="Times New Roman" w:hAnsi="Times New Roman" w:cs="Times New Roman"/>
           <w:b/>
@@ -1274,6 +1122,202 @@
     <w:p>
       <w:pPr>
         <w:pStyle w:val="Default"/>
+        <w:numPr>
+          <w:ilvl w:val="0"/>
+          <w:numId w:val="12"/>
+        </w:numPr>
+        <w:spacing w:after="15"/>
+        <w:rPr>
+          <w:rFonts w:ascii="Times New Roman" w:hAnsi="Times New Roman" w:cs="Times New Roman"/>
+          <w:b/>
+          <w:color w:val="auto"/>
+          <w:sz w:val="28"/>
+          <w:szCs w:val="28"/>
+        </w:rPr>
+      </w:pPr>
+      <w:r>
+        <w:rPr>
+          <w:rFonts w:ascii="Times New Roman" w:hAnsi="Times New Roman" w:cs="Times New Roman"/>
+          <w:b/>
+          <w:color w:val="auto"/>
+          <w:sz w:val="28"/>
+          <w:szCs w:val="28"/>
+        </w:rPr>
+        <w:t>Patients</w:t>
+      </w:r>
+    </w:p>
+    <w:p>
+      <w:pPr>
+        <w:pStyle w:val="Default"/>
+        <w:numPr>
+          <w:ilvl w:val="0"/>
+          <w:numId w:val="12"/>
+        </w:numPr>
+        <w:spacing w:after="15"/>
+        <w:rPr>
+          <w:rFonts w:ascii="Times New Roman" w:hAnsi="Times New Roman" w:cs="Times New Roman"/>
+          <w:b/>
+          <w:color w:val="auto"/>
+          <w:sz w:val="28"/>
+          <w:szCs w:val="28"/>
+        </w:rPr>
+      </w:pPr>
+      <w:r>
+        <w:rPr>
+          <w:rFonts w:ascii="Times New Roman" w:hAnsi="Times New Roman" w:cs="Times New Roman"/>
+          <w:b/>
+          <w:color w:val="auto"/>
+          <w:sz w:val="28"/>
+          <w:szCs w:val="28"/>
+        </w:rPr>
+        <w:t>Doctors/Nurses</w:t>
+      </w:r>
+    </w:p>
+    <w:p>
+      <w:pPr>
+        <w:pStyle w:val="Default"/>
+        <w:numPr>
+          <w:ilvl w:val="0"/>
+          <w:numId w:val="12"/>
+        </w:numPr>
+        <w:spacing w:after="15"/>
+        <w:rPr>
+          <w:rFonts w:ascii="Times New Roman" w:hAnsi="Times New Roman" w:cs="Times New Roman"/>
+          <w:b/>
+          <w:color w:val="auto"/>
+          <w:sz w:val="28"/>
+          <w:szCs w:val="28"/>
+        </w:rPr>
+      </w:pPr>
+      <w:r>
+        <w:rPr>
+          <w:rFonts w:ascii="Times New Roman" w:hAnsi="Times New Roman" w:cs="Times New Roman"/>
+          <w:b/>
+          <w:color w:val="auto"/>
+          <w:sz w:val="28"/>
+          <w:szCs w:val="28"/>
+        </w:rPr>
+        <w:t>Staff</w:t>
+      </w:r>
+    </w:p>
+    <w:p>
+      <w:pPr>
+        <w:pStyle w:val="Default"/>
+        <w:numPr>
+          <w:ilvl w:val="0"/>
+          <w:numId w:val="12"/>
+        </w:numPr>
+        <w:spacing w:after="15"/>
+        <w:rPr>
+          <w:rFonts w:ascii="Times New Roman" w:hAnsi="Times New Roman" w:cs="Times New Roman"/>
+          <w:b/>
+          <w:color w:val="auto"/>
+          <w:sz w:val="28"/>
+          <w:szCs w:val="28"/>
+        </w:rPr>
+      </w:pPr>
+      <w:r>
+        <w:rPr>
+          <w:rFonts w:ascii="Times New Roman" w:hAnsi="Times New Roman" w:cs="Times New Roman"/>
+          <w:b/>
+          <w:color w:val="auto"/>
+          <w:sz w:val="28"/>
+          <w:szCs w:val="28"/>
+        </w:rPr>
+        <w:t>Policyholders</w:t>
+      </w:r>
+    </w:p>
+    <w:p>
+      <w:pPr>
+        <w:pStyle w:val="Default"/>
+        <w:numPr>
+          <w:ilvl w:val="0"/>
+          <w:numId w:val="12"/>
+        </w:numPr>
+        <w:spacing w:after="15"/>
+        <w:rPr>
+          <w:rFonts w:ascii="Times New Roman" w:hAnsi="Times New Roman" w:cs="Times New Roman"/>
+          <w:b/>
+          <w:color w:val="auto"/>
+          <w:sz w:val="28"/>
+          <w:szCs w:val="28"/>
+        </w:rPr>
+      </w:pPr>
+      <w:r>
+        <w:rPr>
+          <w:rFonts w:ascii="Times New Roman" w:hAnsi="Times New Roman" w:cs="Times New Roman"/>
+          <w:b/>
+          <w:color w:val="auto"/>
+          <w:sz w:val="28"/>
+          <w:szCs w:val="28"/>
+        </w:rPr>
+        <w:t>Pharmaceutical Companies</w:t>
+      </w:r>
+    </w:p>
+    <w:p>
+      <w:pPr>
+        <w:pStyle w:val="Default"/>
+        <w:numPr>
+          <w:ilvl w:val="0"/>
+          <w:numId w:val="12"/>
+        </w:numPr>
+        <w:spacing w:after="15"/>
+        <w:rPr>
+          <w:rFonts w:ascii="Times New Roman" w:hAnsi="Times New Roman" w:cs="Times New Roman"/>
+          <w:b/>
+          <w:color w:val="auto"/>
+          <w:sz w:val="28"/>
+          <w:szCs w:val="28"/>
+        </w:rPr>
+      </w:pPr>
+      <w:r>
+        <w:rPr>
+          <w:rFonts w:ascii="Times New Roman" w:hAnsi="Times New Roman" w:cs="Times New Roman"/>
+          <w:b/>
+          <w:color w:val="auto"/>
+          <w:sz w:val="28"/>
+          <w:szCs w:val="28"/>
+        </w:rPr>
+        <w:t>Insurance Compani</w:t>
+      </w:r>
+      <w:r>
+        <w:rPr>
+          <w:rFonts w:ascii="Times New Roman" w:hAnsi="Times New Roman" w:cs="Times New Roman"/>
+          <w:b/>
+          <w:color w:val="auto"/>
+          <w:sz w:val="28"/>
+          <w:szCs w:val="28"/>
+        </w:rPr>
+        <w:t>es</w:t>
+      </w:r>
+    </w:p>
+    <w:p>
+      <w:pPr>
+        <w:pStyle w:val="Default"/>
+        <w:spacing w:after="15"/>
+        <w:rPr>
+          <w:rFonts w:ascii="Times New Roman" w:hAnsi="Times New Roman" w:cs="Times New Roman"/>
+          <w:color w:val="auto"/>
+          <w:sz w:val="28"/>
+          <w:szCs w:val="28"/>
+        </w:rPr>
+      </w:pPr>
+    </w:p>
+    <w:p>
+      <w:pPr>
+        <w:pStyle w:val="Default"/>
+        <w:spacing w:after="15"/>
+        <w:rPr>
+          <w:rFonts w:ascii="Times New Roman" w:hAnsi="Times New Roman" w:cs="Times New Roman"/>
+          <w:color w:val="auto"/>
+          <w:sz w:val="28"/>
+          <w:szCs w:val="28"/>
+        </w:rPr>
+      </w:pPr>
+    </w:p>
+    <w:p>
+      <w:pPr>
+        <w:pStyle w:val="Default"/>
         <w:spacing w:after="15"/>
         <w:rPr>
           <w:rFonts w:ascii="Times New Roman" w:hAnsi="Times New Roman" w:cs="Times New Roman"/>
@@ -1289,339 +1333,40 @@
       <w:pPr>
         <w:pStyle w:val="Default"/>
         <w:spacing w:after="15"/>
-        <w:rPr>
-          <w:rFonts w:ascii="Times New Roman" w:hAnsi="Times New Roman" w:cs="Times New Roman"/>
-          <w:b/>
-          <w:color w:val="auto"/>
-          <w:sz w:val="32"/>
-          <w:szCs w:val="32"/>
+        <w:jc w:val="center"/>
+        <w:rPr>
+          <w:rFonts w:ascii="Times New Roman" w:hAnsi="Times New Roman" w:cs="Times New Roman"/>
+          <w:b/>
+          <w:color w:val="auto"/>
+          <w:sz w:val="28"/>
+          <w:szCs w:val="28"/>
           <w:u w:val="single"/>
         </w:rPr>
       </w:pPr>
-    </w:p>
-    <w:p>
-      <w:pPr>
-        <w:pStyle w:val="Default"/>
-        <w:spacing w:after="15"/>
-        <w:rPr>
-          <w:rFonts w:ascii="Times New Roman" w:hAnsi="Times New Roman" w:cs="Times New Roman"/>
-          <w:b/>
-          <w:color w:val="auto"/>
-          <w:sz w:val="32"/>
-          <w:szCs w:val="32"/>
+      <w:r>
+        <w:rPr>
+          <w:rFonts w:ascii="Times New Roman" w:hAnsi="Times New Roman" w:cs="Times New Roman"/>
+          <w:b/>
+          <w:color w:val="auto"/>
+          <w:sz w:val="28"/>
+          <w:szCs w:val="28"/>
           <w:u w:val="single"/>
         </w:rPr>
-      </w:pPr>
-    </w:p>
-    <w:p>
-      <w:pPr>
-        <w:pStyle w:val="Default"/>
-        <w:spacing w:after="15"/>
-        <w:rPr>
-          <w:rFonts w:ascii="Times New Roman" w:hAnsi="Times New Roman" w:cs="Times New Roman"/>
-          <w:b/>
-          <w:color w:val="auto"/>
-          <w:sz w:val="32"/>
-          <w:szCs w:val="32"/>
-          <w:u w:val="single"/>
-        </w:rPr>
-      </w:pPr>
-    </w:p>
-    <w:p>
-      <w:pPr>
-        <w:pStyle w:val="Default"/>
-        <w:spacing w:after="15"/>
-        <w:rPr>
-          <w:rFonts w:ascii="Times New Roman" w:hAnsi="Times New Roman" w:cs="Times New Roman"/>
-          <w:b/>
-          <w:color w:val="auto"/>
-          <w:sz w:val="32"/>
-          <w:szCs w:val="32"/>
-          <w:u w:val="single"/>
-        </w:rPr>
-      </w:pPr>
-    </w:p>
-    <w:p>
-      <w:pPr>
-        <w:pStyle w:val="Default"/>
-        <w:spacing w:after="15"/>
-        <w:rPr>
-          <w:rFonts w:ascii="Times New Roman" w:hAnsi="Times New Roman" w:cs="Times New Roman"/>
-          <w:b/>
-          <w:color w:val="auto"/>
-          <w:sz w:val="32"/>
-          <w:szCs w:val="32"/>
-          <w:u w:val="single"/>
-        </w:rPr>
-      </w:pPr>
-    </w:p>
-    <w:p>
-      <w:pPr>
-        <w:pStyle w:val="Default"/>
-        <w:spacing w:after="15"/>
-        <w:rPr>
-          <w:rFonts w:ascii="Times New Roman" w:hAnsi="Times New Roman" w:cs="Times New Roman"/>
-          <w:b/>
-          <w:color w:val="auto"/>
-          <w:sz w:val="32"/>
-          <w:szCs w:val="32"/>
-          <w:u w:val="single"/>
-        </w:rPr>
-      </w:pPr>
-    </w:p>
-    <w:p>
-      <w:pPr>
-        <w:pStyle w:val="Default"/>
-        <w:spacing w:after="15"/>
-        <w:rPr>
-          <w:rFonts w:ascii="Times New Roman" w:hAnsi="Times New Roman" w:cs="Times New Roman"/>
-          <w:b/>
-          <w:color w:val="auto"/>
-          <w:sz w:val="32"/>
-          <w:szCs w:val="32"/>
-          <w:u w:val="single"/>
-        </w:rPr>
-      </w:pPr>
-      <w:r>
-        <w:rPr>
-          <w:rFonts w:ascii="Times New Roman" w:hAnsi="Times New Roman" w:cs="Times New Roman"/>
-          <w:b/>
-          <w:color w:val="auto"/>
-          <w:sz w:val="32"/>
-          <w:szCs w:val="32"/>
-          <w:u w:val="single"/>
-        </w:rPr>
-        <w:t xml:space="preserve">3. Stakeholders </w:t>
-      </w:r>
-    </w:p>
-    <w:p>
-      <w:pPr>
-        <w:pStyle w:val="Default"/>
-        <w:spacing w:after="15"/>
-        <w:rPr>
-          <w:rFonts w:ascii="Times New Roman" w:hAnsi="Times New Roman" w:cs="Times New Roman"/>
-          <w:color w:val="auto"/>
-          <w:sz w:val="28"/>
-          <w:szCs w:val="28"/>
-        </w:rPr>
-      </w:pPr>
-      <w:r>
-        <w:rPr>
-          <w:rFonts w:ascii="Times New Roman" w:hAnsi="Times New Roman" w:cs="Times New Roman"/>
-          <w:color w:val="auto"/>
-          <w:sz w:val="28"/>
-          <w:szCs w:val="28"/>
-        </w:rPr>
-        <w:t xml:space="preserve">  Patients</w:t>
-      </w:r>
-    </w:p>
-    <w:p>
-      <w:pPr>
-        <w:pStyle w:val="Default"/>
-        <w:spacing w:after="15"/>
-        <w:rPr>
-          <w:rFonts w:ascii="Times New Roman" w:hAnsi="Times New Roman" w:cs="Times New Roman"/>
-          <w:color w:val="auto"/>
-          <w:sz w:val="28"/>
-          <w:szCs w:val="28"/>
-        </w:rPr>
-      </w:pPr>
-      <w:r>
-        <w:rPr>
-          <w:rFonts w:ascii="Times New Roman" w:hAnsi="Times New Roman" w:cs="Times New Roman"/>
-          <w:color w:val="auto"/>
-          <w:sz w:val="28"/>
-          <w:szCs w:val="28"/>
-        </w:rPr>
-        <w:t xml:space="preserve">  Doctors/Nurses</w:t>
-      </w:r>
-    </w:p>
-    <w:p>
-      <w:pPr>
-        <w:pStyle w:val="Default"/>
-        <w:spacing w:after="15"/>
-        <w:rPr>
-          <w:rFonts w:ascii="Times New Roman" w:hAnsi="Times New Roman" w:cs="Times New Roman"/>
-          <w:color w:val="auto"/>
-          <w:sz w:val="28"/>
-          <w:szCs w:val="28"/>
-        </w:rPr>
-      </w:pPr>
-      <w:r>
-        <w:rPr>
-          <w:rFonts w:ascii="Times New Roman" w:hAnsi="Times New Roman" w:cs="Times New Roman"/>
-          <w:color w:val="auto"/>
-          <w:sz w:val="28"/>
-          <w:szCs w:val="28"/>
-        </w:rPr>
-        <w:t xml:space="preserve">  Staff</w:t>
-      </w:r>
-    </w:p>
-    <w:p>
-      <w:pPr>
-        <w:pStyle w:val="Default"/>
-        <w:spacing w:after="15"/>
-        <w:rPr>
-          <w:rFonts w:ascii="Times New Roman" w:hAnsi="Times New Roman" w:cs="Times New Roman"/>
-          <w:color w:val="auto"/>
-          <w:sz w:val="28"/>
-          <w:szCs w:val="28"/>
-        </w:rPr>
-      </w:pPr>
-      <w:r>
-        <w:rPr>
-          <w:rFonts w:ascii="Times New Roman" w:hAnsi="Times New Roman" w:cs="Times New Roman"/>
-          <w:color w:val="auto"/>
-          <w:sz w:val="28"/>
-          <w:szCs w:val="28"/>
-        </w:rPr>
-        <w:t xml:space="preserve">  Policyholders</w:t>
-      </w:r>
-    </w:p>
-    <w:p>
-      <w:pPr>
-        <w:pStyle w:val="Default"/>
-        <w:spacing w:after="15"/>
-        <w:rPr>
-          <w:rFonts w:ascii="Times New Roman" w:hAnsi="Times New Roman" w:cs="Times New Roman"/>
-          <w:color w:val="auto"/>
-          <w:sz w:val="28"/>
-          <w:szCs w:val="28"/>
-        </w:rPr>
-      </w:pPr>
-      <w:r>
-        <w:rPr>
-          <w:rFonts w:ascii="Times New Roman" w:hAnsi="Times New Roman" w:cs="Times New Roman"/>
-          <w:color w:val="auto"/>
-          <w:sz w:val="28"/>
-          <w:szCs w:val="28"/>
-        </w:rPr>
-        <w:t xml:space="preserve">  Pharmaceutical Companies</w:t>
-      </w:r>
-    </w:p>
-    <w:p>
-      <w:pPr>
-        <w:pStyle w:val="Default"/>
-        <w:spacing w:after="15"/>
-        <w:rPr>
-          <w:rFonts w:ascii="Times New Roman" w:hAnsi="Times New Roman" w:cs="Times New Roman"/>
-          <w:color w:val="auto"/>
-          <w:sz w:val="28"/>
-          <w:szCs w:val="28"/>
-        </w:rPr>
-      </w:pPr>
-      <w:r>
-        <w:rPr>
-          <w:rFonts w:ascii="Times New Roman" w:hAnsi="Times New Roman" w:cs="Times New Roman"/>
-          <w:color w:val="auto"/>
-          <w:sz w:val="28"/>
-          <w:szCs w:val="28"/>
-        </w:rPr>
-        <w:t xml:space="preserve">  Insurance Compani</w:t>
-      </w:r>
-      <w:r>
-        <w:rPr>
-          <w:rFonts w:ascii="Times New Roman" w:hAnsi="Times New Roman" w:cs="Times New Roman"/>
-          <w:color w:val="auto"/>
-          <w:sz w:val="28"/>
-          <w:szCs w:val="28"/>
-        </w:rPr>
-        <w:t>es</w:t>
-      </w:r>
-    </w:p>
-    <w:p>
-      <w:pPr>
-        <w:pStyle w:val="Default"/>
-        <w:spacing w:after="15"/>
-        <w:rPr>
-          <w:rFonts w:ascii="Times New Roman" w:hAnsi="Times New Roman" w:cs="Times New Roman"/>
-          <w:color w:val="auto"/>
-          <w:sz w:val="28"/>
-          <w:szCs w:val="28"/>
-        </w:rPr>
-      </w:pPr>
-    </w:p>
-    <w:p>
-      <w:pPr>
-        <w:pStyle w:val="Default"/>
-        <w:spacing w:after="15"/>
-        <w:rPr>
-          <w:rFonts w:ascii="Times New Roman" w:hAnsi="Times New Roman" w:cs="Times New Roman"/>
-          <w:color w:val="auto"/>
-          <w:sz w:val="28"/>
-          <w:szCs w:val="28"/>
-        </w:rPr>
-      </w:pPr>
-    </w:p>
-    <w:p>
-      <w:pPr>
-        <w:pStyle w:val="Default"/>
-        <w:spacing w:after="15"/>
-        <w:rPr>
-          <w:rFonts w:ascii="Times New Roman" w:hAnsi="Times New Roman" w:cs="Times New Roman"/>
-          <w:b/>
-          <w:color w:val="auto"/>
-          <w:sz w:val="32"/>
-          <w:szCs w:val="32"/>
-          <w:u w:val="single"/>
-        </w:rPr>
-      </w:pPr>
-      <w:r>
-        <w:rPr>
-          <w:rFonts w:ascii="Times New Roman" w:hAnsi="Times New Roman" w:cs="Times New Roman"/>
-          <w:b/>
-          <w:color w:val="auto"/>
-          <w:sz w:val="32"/>
-          <w:szCs w:val="32"/>
-          <w:u w:val="single"/>
-        </w:rPr>
-        <w:t xml:space="preserve">4. Requirements </w:t>
-      </w:r>
-    </w:p>
-    <w:p>
-      <w:pPr>
-        <w:pStyle w:val="Default"/>
-        <w:spacing w:after="15"/>
-        <w:rPr>
-          <w:rFonts w:ascii="Times New Roman" w:hAnsi="Times New Roman" w:cs="Times New Roman"/>
-          <w:b/>
-          <w:color w:val="auto"/>
-          <w:sz w:val="32"/>
-          <w:szCs w:val="32"/>
-          <w:u w:val="single"/>
-        </w:rPr>
-      </w:pPr>
-    </w:p>
-    <w:p>
-      <w:pPr>
-        <w:pStyle w:val="Default"/>
-        <w:spacing w:after="15"/>
-        <w:rPr>
-          <w:rFonts w:ascii="Times New Roman" w:hAnsi="Times New Roman" w:cs="Times New Roman"/>
-          <w:color w:val="auto"/>
-          <w:sz w:val="28"/>
-          <w:szCs w:val="28"/>
-        </w:rPr>
-      </w:pPr>
-      <w:r>
-        <w:rPr>
-          <w:rFonts w:ascii="Times New Roman" w:hAnsi="Times New Roman" w:cs="Times New Roman"/>
-          <w:b/>
-          <w:color w:val="auto"/>
-          <w:sz w:val="28"/>
-          <w:szCs w:val="28"/>
-        </w:rPr>
-        <w:t>Functional requirements</w:t>
-      </w:r>
-      <w:r>
-        <w:rPr>
-          <w:rFonts w:ascii="Times New Roman" w:hAnsi="Times New Roman" w:cs="Times New Roman"/>
-          <w:color w:val="auto"/>
-          <w:sz w:val="28"/>
-          <w:szCs w:val="28"/>
-        </w:rPr>
-        <w:t>:-</w:t>
-      </w:r>
+        <w:t>FUNCTIONAL REQUIREMENTS</w:t>
+      </w:r>
+    </w:p>
+    <w:p>
+      <w:pPr>
+        <w:pStyle w:val="Default"/>
+        <w:spacing w:after="15"/>
+        <w:jc w:val="center"/>
+        <w:rPr>
+          <w:rFonts w:ascii="Times New Roman" w:hAnsi="Times New Roman" w:cs="Times New Roman"/>
+          <w:color w:val="auto"/>
+          <w:sz w:val="28"/>
+          <w:szCs w:val="28"/>
+        </w:rPr>
+      </w:pPr>
     </w:p>
     <w:p>
       <w:pPr>
@@ -1753,18 +1498,6 @@
     <w:p>
       <w:pPr>
         <w:pStyle w:val="Default"/>
-        <w:spacing w:after="15"/>
-        <w:rPr>
-          <w:rFonts w:ascii="Times New Roman" w:hAnsi="Times New Roman" w:cs="Times New Roman"/>
-          <w:sz w:val="28"/>
-          <w:szCs w:val="28"/>
-          <w:lang w:val="en-US"/>
-        </w:rPr>
-      </w:pPr>
-    </w:p>
-    <w:p>
-      <w:pPr>
-        <w:pStyle w:val="Default"/>
         <w:numPr>
           <w:ilvl w:val="0"/>
           <w:numId w:val="6"/>
@@ -1856,19 +1589,17 @@
           <w:szCs w:val="28"/>
           <w:lang w:val="en-US"/>
         </w:rPr>
-        <w:t xml:space="preserve">nd will provide Patient ID which will be sent via </w:t>
-      </w:r>
-      <w:proofErr w:type="spellStart"/>
-      <w:r>
-        <w:rPr>
-          <w:rFonts w:ascii="Times New Roman" w:hAnsi="Times New Roman" w:cs="Times New Roman"/>
-          <w:sz w:val="28"/>
-          <w:szCs w:val="28"/>
-          <w:lang w:val="en-US"/>
-        </w:rPr>
-        <w:t>sms</w:t>
-      </w:r>
-      <w:proofErr w:type="spellEnd"/>
+        <w:t>nd will provide Patie</w:t>
+      </w:r>
+      <w:r>
+        <w:rPr>
+          <w:rFonts w:ascii="Times New Roman" w:hAnsi="Times New Roman" w:cs="Times New Roman"/>
+          <w:sz w:val="28"/>
+          <w:szCs w:val="28"/>
+          <w:lang w:val="en-US"/>
+        </w:rPr>
+        <w:t>nt ID which will be sent via SMS</w:t>
+      </w:r>
       <w:r>
         <w:rPr>
           <w:rFonts w:ascii="Times New Roman" w:hAnsi="Times New Roman" w:cs="Times New Roman"/>
@@ -1918,19 +1649,6 @@
         </w:rPr>
         <w:t xml:space="preserve">form him about the same as well. </w:t>
       </w:r>
-    </w:p>
-    <w:p>
-      <w:pPr>
-        <w:pStyle w:val="Default"/>
-        <w:spacing w:after="15"/>
-        <w:ind w:left="780"/>
-        <w:rPr>
-          <w:rFonts w:ascii="Times New Roman" w:hAnsi="Times New Roman" w:cs="Times New Roman"/>
-          <w:sz w:val="28"/>
-          <w:szCs w:val="28"/>
-          <w:lang w:val="en-US"/>
-        </w:rPr>
-      </w:pPr>
     </w:p>
     <w:p>
       <w:pPr>
@@ -1954,6 +1672,7 @@
           <w:szCs w:val="28"/>
           <w:lang w:val="en-US"/>
         </w:rPr>
+        <w:lastRenderedPageBreak/>
         <w:t>As</w:t>
       </w:r>
       <w:r>
@@ -2033,20 +1752,6 @@
       <w:pPr>
         <w:pStyle w:val="Default"/>
         <w:spacing w:after="15"/>
-        <w:ind w:left="780"/>
-        <w:rPr>
-          <w:rFonts w:ascii="Times New Roman" w:hAnsi="Times New Roman" w:cs="Times New Roman"/>
-          <w:sz w:val="28"/>
-          <w:szCs w:val="28"/>
-          <w:lang w:val="en-US"/>
-        </w:rPr>
-      </w:pPr>
-    </w:p>
-    <w:p>
-      <w:pPr>
-        <w:pStyle w:val="Default"/>
-        <w:spacing w:after="15"/>
-        <w:ind w:left="780"/>
         <w:rPr>
           <w:rFonts w:ascii="Times New Roman" w:hAnsi="Times New Roman" w:cs="Times New Roman"/>
           <w:sz w:val="28"/>
@@ -2149,18 +1854,6 @@
     <w:p>
       <w:pPr>
         <w:pStyle w:val="Default"/>
-        <w:spacing w:after="15"/>
-        <w:rPr>
-          <w:rFonts w:ascii="Times New Roman" w:hAnsi="Times New Roman" w:cs="Times New Roman"/>
-          <w:sz w:val="28"/>
-          <w:szCs w:val="28"/>
-          <w:lang w:val="en-US"/>
-        </w:rPr>
-      </w:pPr>
-    </w:p>
-    <w:p>
-      <w:pPr>
-        <w:pStyle w:val="Default"/>
         <w:numPr>
           <w:ilvl w:val="0"/>
           <w:numId w:val="6"/>
@@ -2351,18 +2044,6 @@
     <w:p>
       <w:pPr>
         <w:pStyle w:val="Default"/>
-        <w:spacing w:after="15"/>
-        <w:rPr>
-          <w:rFonts w:ascii="Times New Roman" w:hAnsi="Times New Roman" w:cs="Times New Roman"/>
-          <w:sz w:val="28"/>
-          <w:szCs w:val="28"/>
-          <w:lang w:val="en-US"/>
-        </w:rPr>
-      </w:pPr>
-    </w:p>
-    <w:p>
-      <w:pPr>
-        <w:pStyle w:val="Default"/>
         <w:numPr>
           <w:ilvl w:val="0"/>
           <w:numId w:val="6"/>
@@ -2643,36 +2324,61 @@
       <w:pPr>
         <w:pStyle w:val="Default"/>
         <w:spacing w:after="15"/>
-        <w:rPr>
-          <w:rFonts w:ascii="Times New Roman" w:hAnsi="Times New Roman" w:cs="Times New Roman"/>
-          <w:b/>
-          <w:color w:val="auto"/>
-          <w:sz w:val="28"/>
-          <w:szCs w:val="28"/>
-          <w:lang w:val="en-US"/>
-        </w:rPr>
-      </w:pPr>
-      <w:r>
-        <w:rPr>
-          <w:rFonts w:ascii="Times New Roman" w:hAnsi="Times New Roman" w:cs="Times New Roman"/>
-          <w:color w:val="auto"/>
-          <w:sz w:val="28"/>
-          <w:szCs w:val="28"/>
-          <w:lang w:val="en-US"/>
-        </w:rPr>
-        <w:t xml:space="preserve">      </w:t>
-      </w:r>
-      <w:r>
-        <w:rPr>
-          <w:rFonts w:ascii="Times New Roman" w:hAnsi="Times New Roman" w:cs="Times New Roman"/>
-          <w:b/>
-          <w:color w:val="auto"/>
-          <w:sz w:val="28"/>
-          <w:szCs w:val="28"/>
-          <w:lang w:val="en-US"/>
-        </w:rPr>
-        <w:t>Non-Functional Requirements</w:t>
-      </w:r>
+        <w:jc w:val="center"/>
+        <w:rPr>
+          <w:rFonts w:ascii="Times New Roman" w:hAnsi="Times New Roman" w:cs="Times New Roman"/>
+          <w:b/>
+          <w:color w:val="auto"/>
+          <w:sz w:val="28"/>
+          <w:szCs w:val="28"/>
+          <w:u w:val="single"/>
+          <w:lang w:val="en-US"/>
+        </w:rPr>
+      </w:pPr>
+      <w:r>
+        <w:rPr>
+          <w:rFonts w:ascii="Times New Roman" w:hAnsi="Times New Roman" w:cs="Times New Roman"/>
+          <w:b/>
+          <w:color w:val="auto"/>
+          <w:sz w:val="28"/>
+          <w:szCs w:val="28"/>
+          <w:u w:val="single"/>
+          <w:lang w:val="en-US"/>
+        </w:rPr>
+        <w:t>NON-FUNCTIONAL REQUIREMENTS</w:t>
+      </w:r>
+    </w:p>
+    <w:p>
+      <w:pPr>
+        <w:pStyle w:val="Default"/>
+        <w:spacing w:after="15"/>
+        <w:jc w:val="center"/>
+        <w:rPr>
+          <w:rFonts w:ascii="Times New Roman" w:hAnsi="Times New Roman" w:cs="Times New Roman"/>
+          <w:b/>
+          <w:color w:val="auto"/>
+          <w:sz w:val="28"/>
+          <w:szCs w:val="28"/>
+          <w:u w:val="single"/>
+          <w:lang w:val="en-US"/>
+        </w:rPr>
+      </w:pPr>
+    </w:p>
+    <w:p>
+      <w:pPr>
+        <w:pStyle w:val="Default"/>
+        <w:spacing w:after="15"/>
+        <w:jc w:val="center"/>
+        <w:rPr>
+          <w:rFonts w:ascii="Times New Roman" w:hAnsi="Times New Roman" w:cs="Times New Roman"/>
+          <w:b/>
+          <w:color w:val="auto"/>
+          <w:sz w:val="28"/>
+          <w:szCs w:val="28"/>
+          <w:u w:val="single"/>
+          <w:lang w:val="en-US"/>
+        </w:rPr>
+      </w:pPr>
     </w:p>
     <w:p>
       <w:pPr>
@@ -2965,9 +2671,8 @@
           <w:sz w:val="28"/>
           <w:szCs w:val="28"/>
         </w:rPr>
-        <w:t xml:space="preserve">Preferable use </w:t>
-      </w:r>
-      <w:proofErr w:type="gramStart"/>
+        <w:t xml:space="preserve">Preferable use of </w:t>
+      </w:r>
       <w:r>
         <w:rPr>
           <w:rFonts w:ascii="Times New Roman" w:hAnsi="Times New Roman" w:cs="Times New Roman"/>
@@ -2975,37 +2680,7 @@
           <w:sz w:val="28"/>
           <w:szCs w:val="28"/>
         </w:rPr>
-        <w:t>of  XML</w:t>
-      </w:r>
-      <w:proofErr w:type="gramEnd"/>
-      <w:r>
-        <w:rPr>
-          <w:rFonts w:ascii="Times New Roman" w:hAnsi="Times New Roman" w:cs="Times New Roman"/>
-          <w:bCs/>
-          <w:sz w:val="28"/>
-          <w:szCs w:val="28"/>
-        </w:rPr>
-        <w:t xml:space="preserve"> and </w:t>
-      </w:r>
-      <w:proofErr w:type="spellStart"/>
-      <w:r>
-        <w:rPr>
-          <w:rFonts w:ascii="Times New Roman" w:hAnsi="Times New Roman" w:cs="Times New Roman"/>
-          <w:bCs/>
-          <w:sz w:val="28"/>
-          <w:szCs w:val="28"/>
-        </w:rPr>
-        <w:t>Xforms</w:t>
-      </w:r>
-      <w:proofErr w:type="spellEnd"/>
-      <w:r>
-        <w:rPr>
-          <w:rFonts w:ascii="Times New Roman" w:hAnsi="Times New Roman" w:cs="Times New Roman"/>
-          <w:bCs/>
-          <w:sz w:val="28"/>
-          <w:szCs w:val="28"/>
-        </w:rPr>
-        <w:t xml:space="preserve"> for getting user data quickly and also to handle the changing requirements of hospital in a better and efficient way.</w:t>
+        <w:t>XML and Xforms for getting user data quickly and also to handle the changing requirements of hospital in a better and efficient way.</w:t>
       </w:r>
     </w:p>
     <w:p>
@@ -3033,7 +2708,7 @@
 </file>
 
 <file path=word/endnotes.xml><?xml version="1.0" encoding="utf-8"?>
-<w:endnotes xmlns:ve="http://schemas.openxmlformats.org/markup-compatibility/2006" xmlns:o="urn:schemas-microsoft-com:office:office" xmlns:r="http://schemas.openxmlformats.org/officeDocument/2006/relationships" xmlns:m="http://schemas.openxmlformats.org/officeDocument/2006/math" xmlns:v="urn:schemas-microsoft-com:vml" xmlns:wp="http://schemas.openxmlformats.org/drawingml/2006/wordprocessingDrawing" xmlns:w10="urn:schemas-microsoft-com:office:word" xmlns:w="http://schemas.openxmlformats.org/wordprocessingml/2006/main" xmlns:wne="http://schemas.microsoft.com/office/word/2006/wordml">
+<w:endnotes xmlns:wpc="http://schemas.microsoft.com/office/word/2010/wordprocessingCanvas" xmlns:mc="http://schemas.openxmlformats.org/markup-compatibility/2006" xmlns:o="urn:schemas-microsoft-com:office:office" xmlns:r="http://schemas.openxmlformats.org/officeDocument/2006/relationships" xmlns:m="http://schemas.openxmlformats.org/officeDocument/2006/math" xmlns:v="urn:schemas-microsoft-com:vml" xmlns:wp14="http://schemas.microsoft.com/office/word/2010/wordprocessingDrawing" xmlns:wp="http://schemas.openxmlformats.org/drawingml/2006/wordprocessingDrawing" xmlns:w10="urn:schemas-microsoft-com:office:word" xmlns:w="http://schemas.openxmlformats.org/wordprocessingml/2006/main" xmlns:w14="http://schemas.microsoft.com/office/word/2010/wordml" xmlns:w15="http://schemas.microsoft.com/office/word/2012/wordml" xmlns:wpg="http://schemas.microsoft.com/office/word/2010/wordprocessingGroup" xmlns:wpi="http://schemas.microsoft.com/office/word/2010/wordprocessingInk" xmlns:wne="http://schemas.microsoft.com/office/word/2006/wordml" xmlns:wps="http://schemas.microsoft.com/office/word/2010/wordprocessingShape" mc:Ignorable="w14 w15 wp14">
   <w:endnote w:type="separator" w:id="-1">
     <w:p>
       <w:r>
@@ -3052,7 +2727,7 @@
 </file>
 
 <file path=word/footnotes.xml><?xml version="1.0" encoding="utf-8"?>
-<w:footnotes xmlns:ve="http://schemas.openxmlformats.org/markup-compatibility/2006" xmlns:o="urn:schemas-microsoft-com:office:office" xmlns:r="http://schemas.openxmlformats.org/officeDocument/2006/relationships" xmlns:m="http://schemas.openxmlformats.org/officeDocument/2006/math" xmlns:v="urn:schemas-microsoft-com:vml" xmlns:wp="http://schemas.openxmlformats.org/drawingml/2006/wordprocessingDrawing" xmlns:w10="urn:schemas-microsoft-com:office:word" xmlns:w="http://schemas.openxmlformats.org/wordprocessingml/2006/main" xmlns:wne="http://schemas.microsoft.com/office/word/2006/wordml">
+<w:footnotes xmlns:wpc="http://schemas.microsoft.com/office/word/2010/wordprocessingCanvas" xmlns:mc="http://schemas.openxmlformats.org/markup-compatibility/2006" xmlns:o="urn:schemas-microsoft-com:office:office" xmlns:r="http://schemas.openxmlformats.org/officeDocument/2006/relationships" xmlns:m="http://schemas.openxmlformats.org/officeDocument/2006/math" xmlns:v="urn:schemas-microsoft-com:vml" xmlns:wp14="http://schemas.microsoft.com/office/word/2010/wordprocessingDrawing" xmlns:wp="http://schemas.openxmlformats.org/drawingml/2006/wordprocessingDrawing" xmlns:w10="urn:schemas-microsoft-com:office:word" xmlns:w="http://schemas.openxmlformats.org/wordprocessingml/2006/main" xmlns:w14="http://schemas.microsoft.com/office/word/2010/wordml" xmlns:w15="http://schemas.microsoft.com/office/word/2012/wordml" xmlns:wpg="http://schemas.microsoft.com/office/word/2010/wordprocessingGroup" xmlns:wpi="http://schemas.microsoft.com/office/word/2010/wordprocessingInk" xmlns:wne="http://schemas.microsoft.com/office/word/2006/wordml" xmlns:wps="http://schemas.microsoft.com/office/word/2010/wordprocessingShape" mc:Ignorable="w14 w15 wp14">
   <w:footnote w:type="separator" w:id="-1">
     <w:p>
       <w:r>
@@ -3071,7 +2746,7 @@
 </file>
 
 <file path=word/numbering.xml><?xml version="1.0" encoding="utf-8"?>
-<w:numbering xmlns:ve="http://schemas.openxmlformats.org/markup-compatibility/2006" xmlns:o="urn:schemas-microsoft-com:office:office" xmlns:r="http://schemas.openxmlformats.org/officeDocument/2006/relationships" xmlns:m="http://schemas.openxmlformats.org/officeDocument/2006/math" xmlns:v="urn:schemas-microsoft-com:vml" xmlns:wp="http://schemas.openxmlformats.org/drawingml/2006/wordprocessingDrawing" xmlns:w10="urn:schemas-microsoft-com:office:word" xmlns:w="http://schemas.openxmlformats.org/wordprocessingml/2006/main" xmlns:wne="http://schemas.microsoft.com/office/word/2006/wordml">
+<w:numbering xmlns:wpc="http://schemas.microsoft.com/office/word/2010/wordprocessingCanvas" xmlns:mc="http://schemas.openxmlformats.org/markup-compatibility/2006" xmlns:o="urn:schemas-microsoft-com:office:office" xmlns:r="http://schemas.openxmlformats.org/officeDocument/2006/relationships" xmlns:m="http://schemas.openxmlformats.org/officeDocument/2006/math" xmlns:v="urn:schemas-microsoft-com:vml" xmlns:wp14="http://schemas.microsoft.com/office/word/2010/wordprocessingDrawing" xmlns:wp="http://schemas.openxmlformats.org/drawingml/2006/wordprocessingDrawing" xmlns:w10="urn:schemas-microsoft-com:office:word" xmlns:w="http://schemas.openxmlformats.org/wordprocessingml/2006/main" xmlns:w14="http://schemas.microsoft.com/office/word/2010/wordml" xmlns:w15="http://schemas.microsoft.com/office/word/2012/wordml" xmlns:wpg="http://schemas.microsoft.com/office/word/2010/wordprocessingGroup" xmlns:wpi="http://schemas.microsoft.com/office/word/2010/wordprocessingInk" xmlns:wne="http://schemas.microsoft.com/office/word/2006/wordml" xmlns:wps="http://schemas.microsoft.com/office/word/2010/wordprocessingShape" mc:Ignorable="w14 w15 wp14">
   <w:abstractNum w:abstractNumId="0">
     <w:nsid w:val="09B462C3"/>
     <w:multiLevelType w:val="hybridMultilevel"/>
@@ -3275,6 +2950,96 @@
     </w:lvl>
   </w:abstractNum>
   <w:abstractNum w:abstractNumId="2">
+    <w:nsid w:val="3EBA1D78"/>
+    <w:multiLevelType w:val="hybridMultilevel"/>
+    <w:tmpl w:val="8B14298E"/>
+    <w:lvl w:ilvl="0" w:tplc="40B4AAE4">
+      <w:start w:val="1"/>
+      <w:numFmt w:val="decimal"/>
+      <w:lvlText w:val="%1."/>
+      <w:lvlJc w:val="left"/>
+      <w:pPr>
+        <w:ind w:left="435" w:hanging="360"/>
+      </w:pPr>
+      <w:rPr>
+        <w:rFonts w:hint="default"/>
+        <w:b w:val="0"/>
+      </w:rPr>
+    </w:lvl>
+    <w:lvl w:ilvl="1" w:tplc="40090019" w:tentative="1">
+      <w:start w:val="1"/>
+      <w:numFmt w:val="lowerLetter"/>
+      <w:lvlText w:val="%2."/>
+      <w:lvlJc w:val="left"/>
+      <w:pPr>
+        <w:ind w:left="1155" w:hanging="360"/>
+      </w:pPr>
+    </w:lvl>
+    <w:lvl w:ilvl="2" w:tplc="4009001B" w:tentative="1">
+      <w:start w:val="1"/>
+      <w:numFmt w:val="lowerRoman"/>
+      <w:lvlText w:val="%3."/>
+      <w:lvlJc w:val="right"/>
+      <w:pPr>
+        <w:ind w:left="1875" w:hanging="180"/>
+      </w:pPr>
+    </w:lvl>
+    <w:lvl w:ilvl="3" w:tplc="4009000F" w:tentative="1">
+      <w:start w:val="1"/>
+      <w:numFmt w:val="decimal"/>
+      <w:lvlText w:val="%4."/>
+      <w:lvlJc w:val="left"/>
+      <w:pPr>
+        <w:ind w:left="2595" w:hanging="360"/>
+      </w:pPr>
+    </w:lvl>
+    <w:lvl w:ilvl="4" w:tplc="40090019" w:tentative="1">
+      <w:start w:val="1"/>
+      <w:numFmt w:val="lowerLetter"/>
+      <w:lvlText w:val="%5."/>
+      <w:lvlJc w:val="left"/>
+      <w:pPr>
+        <w:ind w:left="3315" w:hanging="360"/>
+      </w:pPr>
+    </w:lvl>
+    <w:lvl w:ilvl="5" w:tplc="4009001B" w:tentative="1">
+      <w:start w:val="1"/>
+      <w:numFmt w:val="lowerRoman"/>
+      <w:lvlText w:val="%6."/>
+      <w:lvlJc w:val="right"/>
+      <w:pPr>
+        <w:ind w:left="4035" w:hanging="180"/>
+      </w:pPr>
+    </w:lvl>
+    <w:lvl w:ilvl="6" w:tplc="4009000F" w:tentative="1">
+      <w:start w:val="1"/>
+      <w:numFmt w:val="decimal"/>
+      <w:lvlText w:val="%7."/>
+      <w:lvlJc w:val="left"/>
+      <w:pPr>
+        <w:ind w:left="4755" w:hanging="360"/>
+      </w:pPr>
+    </w:lvl>
+    <w:lvl w:ilvl="7" w:tplc="40090019" w:tentative="1">
+      <w:start w:val="1"/>
+      <w:numFmt w:val="lowerLetter"/>
+      <w:lvlText w:val="%8."/>
+      <w:lvlJc w:val="left"/>
+      <w:pPr>
+        <w:ind w:left="5475" w:hanging="360"/>
+      </w:pPr>
+    </w:lvl>
+    <w:lvl w:ilvl="8" w:tplc="4009001B" w:tentative="1">
+      <w:start w:val="1"/>
+      <w:numFmt w:val="lowerRoman"/>
+      <w:lvlText w:val="%9."/>
+      <w:lvlJc w:val="right"/>
+      <w:pPr>
+        <w:ind w:left="6195" w:hanging="180"/>
+      </w:pPr>
+    </w:lvl>
+  </w:abstractNum>
+  <w:abstractNum w:abstractNumId="3">
     <w:nsid w:val="3F09013D"/>
     <w:multiLevelType w:val="hybridMultilevel"/>
     <w:tmpl w:val="5ECE5EE4"/>
@@ -3387,7 +3152,7 @@
       </w:rPr>
     </w:lvl>
   </w:abstractNum>
-  <w:abstractNum w:abstractNumId="3">
+  <w:abstractNum w:abstractNumId="4">
     <w:nsid w:val="45C253AB"/>
     <w:multiLevelType w:val="hybridMultilevel"/>
     <w:tmpl w:val="011A84C6"/>
@@ -3500,7 +3265,7 @@
       </w:rPr>
     </w:lvl>
   </w:abstractNum>
-  <w:abstractNum w:abstractNumId="4">
+  <w:abstractNum w:abstractNumId="5">
     <w:nsid w:val="49CE2953"/>
     <w:multiLevelType w:val="hybridMultilevel"/>
     <w:tmpl w:val="BAA0156C"/>
@@ -3586,7 +3351,7 @@
       </w:pPr>
     </w:lvl>
   </w:abstractNum>
-  <w:abstractNum w:abstractNumId="5">
+  <w:abstractNum w:abstractNumId="6">
     <w:nsid w:val="58A6305F"/>
     <w:multiLevelType w:val="hybridMultilevel"/>
     <w:tmpl w:val="4830C00C"/>
@@ -3699,7 +3464,7 @@
       </w:pPr>
     </w:lvl>
   </w:abstractNum>
-  <w:abstractNum w:abstractNumId="6">
+  <w:abstractNum w:abstractNumId="7">
     <w:nsid w:val="5E6D3482"/>
     <w:multiLevelType w:val="hybridMultilevel"/>
     <w:tmpl w:val="3CC84F84"/>
@@ -3812,7 +3577,7 @@
       </w:pPr>
     </w:lvl>
   </w:abstractNum>
-  <w:abstractNum w:abstractNumId="7">
+  <w:abstractNum w:abstractNumId="8">
     <w:nsid w:val="65B643C9"/>
     <w:multiLevelType w:val="hybridMultilevel"/>
     <w:tmpl w:val="86DAEF8C"/>
@@ -3925,7 +3690,7 @@
       </w:rPr>
     </w:lvl>
   </w:abstractNum>
-  <w:abstractNum w:abstractNumId="8">
+  <w:abstractNum w:abstractNumId="9">
     <w:nsid w:val="672E2311"/>
     <w:multiLevelType w:val="hybridMultilevel"/>
     <w:tmpl w:val="F36C1FC6"/>
@@ -4038,7 +3803,7 @@
       </w:pPr>
     </w:lvl>
   </w:abstractNum>
-  <w:abstractNum w:abstractNumId="9">
+  <w:abstractNum w:abstractNumId="10">
     <w:nsid w:val="6C721C64"/>
     <w:multiLevelType w:val="hybridMultilevel"/>
     <w:tmpl w:val="2F6A6E88"/>
@@ -4124,7 +3889,7 @@
       </w:pPr>
     </w:lvl>
   </w:abstractNum>
-  <w:abstractNum w:abstractNumId="10">
+  <w:abstractNum w:abstractNumId="11">
     <w:nsid w:val="76B41947"/>
     <w:multiLevelType w:val="hybridMultilevel"/>
     <w:tmpl w:val="E6500CAA"/>
@@ -4238,43 +4003,46 @@
     </w:lvl>
   </w:abstractNum>
   <w:num w:numId="1">
-    <w:abstractNumId w:val="6"/>
+    <w:abstractNumId w:val="7"/>
   </w:num>
   <w:num w:numId="2">
-    <w:abstractNumId w:val="7"/>
+    <w:abstractNumId w:val="8"/>
   </w:num>
   <w:num w:numId="3">
-    <w:abstractNumId w:val="3"/>
+    <w:abstractNumId w:val="4"/>
   </w:num>
   <w:num w:numId="4">
     <w:abstractNumId w:val="1"/>
   </w:num>
   <w:num w:numId="5">
-    <w:abstractNumId w:val="2"/>
+    <w:abstractNumId w:val="3"/>
   </w:num>
   <w:num w:numId="6">
-    <w:abstractNumId w:val="5"/>
+    <w:abstractNumId w:val="6"/>
   </w:num>
   <w:num w:numId="7">
+    <w:abstractNumId w:val="11"/>
+  </w:num>
+  <w:num w:numId="8">
     <w:abstractNumId w:val="10"/>
   </w:num>
-  <w:num w:numId="8">
+  <w:num w:numId="9">
     <w:abstractNumId w:val="9"/>
   </w:num>
-  <w:num w:numId="9">
-    <w:abstractNumId w:val="8"/>
-  </w:num>
   <w:num w:numId="10">
-    <w:abstractNumId w:val="4"/>
+    <w:abstractNumId w:val="5"/>
   </w:num>
   <w:num w:numId="11">
     <w:abstractNumId w:val="0"/>
+  </w:num>
+  <w:num w:numId="12">
+    <w:abstractNumId w:val="2"/>
   </w:num>
 </w:numbering>
 </file>
 
 <file path=word/styles.xml><?xml version="1.0" encoding="utf-8"?>
-<w:styles xmlns:r="http://schemas.openxmlformats.org/officeDocument/2006/relationships" xmlns:w="http://schemas.openxmlformats.org/wordprocessingml/2006/main">
+<w:styles xmlns:mc="http://schemas.openxmlformats.org/markup-compatibility/2006" xmlns:r="http://schemas.openxmlformats.org/officeDocument/2006/relationships" xmlns:w="http://schemas.openxmlformats.org/wordprocessingml/2006/main" xmlns:w14="http://schemas.microsoft.com/office/word/2010/wordml" xmlns:w15="http://schemas.microsoft.com/office/word/2012/wordml" mc:Ignorable="w14 w15">
   <w:docDefaults>
     <w:rPrDefault>
       <w:rPr>
@@ -4290,144 +4058,378 @@
       </w:pPr>
     </w:pPrDefault>
   </w:docDefaults>
-  <w:latentStyles w:defLockedState="0" w:defUIPriority="99" w:defSemiHidden="1" w:defUnhideWhenUsed="1" w:defQFormat="0" w:count="267">
-    <w:lsdException w:name="Normal" w:semiHidden="0" w:uiPriority="0" w:unhideWhenUsed="0" w:qFormat="1"/>
-    <w:lsdException w:name="heading 1" w:semiHidden="0" w:uiPriority="9" w:unhideWhenUsed="0" w:qFormat="1"/>
-    <w:lsdException w:name="heading 2" w:uiPriority="9" w:qFormat="1"/>
-    <w:lsdException w:name="heading 3" w:uiPriority="9" w:qFormat="1"/>
-    <w:lsdException w:name="heading 4" w:uiPriority="9" w:qFormat="1"/>
-    <w:lsdException w:name="heading 5" w:uiPriority="9" w:qFormat="1"/>
-    <w:lsdException w:name="heading 6" w:uiPriority="9" w:qFormat="1"/>
-    <w:lsdException w:name="heading 7" w:uiPriority="9" w:qFormat="1"/>
-    <w:lsdException w:name="heading 8" w:uiPriority="9" w:qFormat="1"/>
-    <w:lsdException w:name="heading 9" w:uiPriority="9" w:qFormat="1"/>
-    <w:lsdException w:name="toc 1" w:uiPriority="39"/>
-    <w:lsdException w:name="toc 2" w:uiPriority="39"/>
-    <w:lsdException w:name="toc 3" w:uiPriority="39"/>
-    <w:lsdException w:name="toc 4" w:uiPriority="39"/>
-    <w:lsdException w:name="toc 5" w:uiPriority="39"/>
-    <w:lsdException w:name="toc 6" w:uiPriority="39"/>
-    <w:lsdException w:name="toc 7" w:uiPriority="39"/>
-    <w:lsdException w:name="toc 8" w:uiPriority="39"/>
-    <w:lsdException w:name="toc 9" w:uiPriority="39"/>
-    <w:lsdException w:name="caption" w:uiPriority="35" w:qFormat="1"/>
-    <w:lsdException w:name="Title" w:semiHidden="0" w:uiPriority="10" w:unhideWhenUsed="0" w:qFormat="1"/>
-    <w:lsdException w:name="Default Paragraph Font" w:uiPriority="1"/>
-    <w:lsdException w:name="Subtitle" w:semiHidden="0" w:uiPriority="11" w:unhideWhenUsed="0" w:qFormat="1"/>
-    <w:lsdException w:name="Strong" w:semiHidden="0" w:uiPriority="22" w:unhideWhenUsed="0" w:qFormat="1"/>
-    <w:lsdException w:name="Emphasis" w:semiHidden="0" w:uiPriority="20" w:unhideWhenUsed="0" w:qFormat="1"/>
-    <w:lsdException w:name="Table Grid" w:semiHidden="0" w:uiPriority="0" w:unhideWhenUsed="0"/>
-    <w:lsdException w:name="Placeholder Text" w:unhideWhenUsed="0"/>
-    <w:lsdException w:name="No Spacing" w:semiHidden="0" w:uiPriority="1" w:unhideWhenUsed="0" w:qFormat="1"/>
-    <w:lsdException w:name="Light Shading" w:semiHidden="0" w:uiPriority="60" w:unhideWhenUsed="0"/>
-    <w:lsdException w:name="Light List" w:semiHidden="0" w:uiPriority="61" w:unhideWhenUsed="0"/>
-    <w:lsdException w:name="Light Grid" w:semiHidden="0" w:uiPriority="62" w:unhideWhenUsed="0"/>
-    <w:lsdException w:name="Medium Shading 1" w:semiHidden="0" w:uiPriority="63" w:unhideWhenUsed="0"/>
-    <w:lsdException w:name="Medium Shading 2" w:semiHidden="0" w:uiPriority="64" w:unhideWhenUsed="0"/>
-    <w:lsdException w:name="Medium List 1" w:semiHidden="0" w:uiPriority="65" w:unhideWhenUsed="0"/>
-    <w:lsdException w:name="Medium List 2" w:semiHidden="0" w:uiPriority="66" w:unhideWhenUsed="0"/>
-    <w:lsdException w:name="Medium Grid 1" w:semiHidden="0" w:uiPriority="67" w:unhideWhenUsed="0"/>
-    <w:lsdException w:name="Medium Grid 2" w:semiHidden="0" w:uiPriority="68" w:unhideWhenUsed="0"/>
-    <w:lsdException w:name="Medium Grid 3" w:semiHidden="0" w:uiPriority="69" w:unhideWhenUsed="0"/>
-    <w:lsdException w:name="Dark List" w:semiHidden="0" w:uiPriority="70" w:unhideWhenUsed="0"/>
-    <w:lsdException w:name="Colorful Shading" w:semiHidden="0" w:uiPriority="71" w:unhideWhenUsed="0"/>
-    <w:lsdException w:name="Colorful List" w:semiHidden="0" w:uiPriority="72" w:unhideWhenUsed="0"/>
-    <w:lsdException w:name="Colorful Grid" w:semiHidden="0" w:uiPriority="73" w:unhideWhenUsed="0"/>
-    <w:lsdException w:name="Light Shading Accent 1" w:semiHidden="0" w:uiPriority="60" w:unhideWhenUsed="0"/>
-    <w:lsdException w:name="Light List Accent 1" w:semiHidden="0" w:uiPriority="61" w:unhideWhenUsed="0"/>
-    <w:lsdException w:name="Light Grid Accent 1" w:semiHidden="0" w:uiPriority="62" w:unhideWhenUsed="0"/>
-    <w:lsdException w:name="Medium Shading 1 Accent 1" w:semiHidden="0" w:uiPriority="63" w:unhideWhenUsed="0"/>
-    <w:lsdException w:name="Medium Shading 2 Accent 1" w:semiHidden="0" w:uiPriority="64" w:unhideWhenUsed="0"/>
-    <w:lsdException w:name="Medium List 1 Accent 1" w:semiHidden="0" w:uiPriority="65" w:unhideWhenUsed="0"/>
-    <w:lsdException w:name="Revision" w:unhideWhenUsed="0"/>
-    <w:lsdException w:name="List Paragraph" w:semiHidden="0" w:uiPriority="34" w:unhideWhenUsed="0" w:qFormat="1"/>
-    <w:lsdException w:name="Quote" w:semiHidden="0" w:uiPriority="29" w:unhideWhenUsed="0" w:qFormat="1"/>
-    <w:lsdException w:name="Intense Quote" w:semiHidden="0" w:uiPriority="30" w:unhideWhenUsed="0" w:qFormat="1"/>
-    <w:lsdException w:name="Medium List 2 Accent 1" w:semiHidden="0" w:uiPriority="66" w:unhideWhenUsed="0"/>
-    <w:lsdException w:name="Medium Grid 1 Accent 1" w:semiHidden="0" w:uiPriority="67" w:unhideWhenUsed="0"/>
-    <w:lsdException w:name="Medium Grid 2 Accent 1" w:semiHidden="0" w:uiPriority="68" w:unhideWhenUsed="0"/>
-    <w:lsdException w:name="Medium Grid 3 Accent 1" w:semiHidden="0" w:uiPriority="69" w:unhideWhenUsed="0"/>
-    <w:lsdException w:name="Dark List Accent 1" w:semiHidden="0" w:uiPriority="70" w:unhideWhenUsed="0"/>
-    <w:lsdException w:name="Colorful Shading Accent 1" w:semiHidden="0" w:uiPriority="71" w:unhideWhenUsed="0"/>
-    <w:lsdException w:name="Colorful List Accent 1" w:semiHidden="0" w:uiPriority="72" w:unhideWhenUsed="0"/>
-    <w:lsdException w:name="Colorful Grid Accent 1" w:semiHidden="0" w:uiPriority="73" w:unhideWhenUsed="0"/>
-    <w:lsdException w:name="Light Shading Accent 2" w:semiHidden="0" w:uiPriority="60" w:unhideWhenUsed="0"/>
-    <w:lsdException w:name="Light List Accent 2" w:semiHidden="0" w:uiPriority="61" w:unhideWhenUsed="0"/>
-    <w:lsdException w:name="Light Grid Accent 2" w:semiHidden="0" w:uiPriority="62" w:unhideWhenUsed="0"/>
-    <w:lsdException w:name="Medium Shading 1 Accent 2" w:semiHidden="0" w:uiPriority="63" w:unhideWhenUsed="0"/>
-    <w:lsdException w:name="Medium Shading 2 Accent 2" w:semiHidden="0" w:uiPriority="64" w:unhideWhenUsed="0"/>
-    <w:lsdException w:name="Medium List 1 Accent 2" w:semiHidden="0" w:uiPriority="65" w:unhideWhenUsed="0"/>
-    <w:lsdException w:name="Medium List 2 Accent 2" w:semiHidden="0" w:uiPriority="66" w:unhideWhenUsed="0"/>
-    <w:lsdException w:name="Medium Grid 1 Accent 2" w:semiHidden="0" w:uiPriority="67" w:unhideWhenUsed="0"/>
-    <w:lsdException w:name="Medium Grid 2 Accent 2" w:semiHidden="0" w:uiPriority="68" w:unhideWhenUsed="0"/>
-    <w:lsdException w:name="Medium Grid 3 Accent 2" w:semiHidden="0" w:uiPriority="69" w:unhideWhenUsed="0"/>
-    <w:lsdException w:name="Dark List Accent 2" w:semiHidden="0" w:uiPriority="70" w:unhideWhenUsed="0"/>
-    <w:lsdException w:name="Colorful Shading Accent 2" w:semiHidden="0" w:uiPriority="71" w:unhideWhenUsed="0"/>
-    <w:lsdException w:name="Colorful List Accent 2" w:semiHidden="0" w:uiPriority="72" w:unhideWhenUsed="0"/>
-    <w:lsdException w:name="Colorful Grid Accent 2" w:semiHidden="0" w:uiPriority="73" w:unhideWhenUsed="0"/>
-    <w:lsdException w:name="Light Shading Accent 3" w:semiHidden="0" w:uiPriority="60" w:unhideWhenUsed="0"/>
-    <w:lsdException w:name="Light List Accent 3" w:semiHidden="0" w:uiPriority="61" w:unhideWhenUsed="0"/>
-    <w:lsdException w:name="Light Grid Accent 3" w:semiHidden="0" w:uiPriority="62" w:unhideWhenUsed="0"/>
-    <w:lsdException w:name="Medium Shading 1 Accent 3" w:semiHidden="0" w:uiPriority="63" w:unhideWhenUsed="0"/>
-    <w:lsdException w:name="Medium Shading 2 Accent 3" w:semiHidden="0" w:uiPriority="64" w:unhideWhenUsed="0"/>
-    <w:lsdException w:name="Medium List 1 Accent 3" w:semiHidden="0" w:uiPriority="65" w:unhideWhenUsed="0"/>
-    <w:lsdException w:name="Medium List 2 Accent 3" w:semiHidden="0" w:uiPriority="66" w:unhideWhenUsed="0"/>
-    <w:lsdException w:name="Medium Grid 1 Accent 3" w:semiHidden="0" w:uiPriority="67" w:unhideWhenUsed="0"/>
-    <w:lsdException w:name="Medium Grid 2 Accent 3" w:semiHidden="0" w:uiPriority="68" w:unhideWhenUsed="0"/>
-    <w:lsdException w:name="Medium Grid 3 Accent 3" w:semiHidden="0" w:uiPriority="69" w:unhideWhenUsed="0"/>
-    <w:lsdException w:name="Dark List Accent 3" w:semiHidden="0" w:uiPriority="70" w:unhideWhenUsed="0"/>
-    <w:lsdException w:name="Colorful Shading Accent 3" w:semiHidden="0" w:uiPriority="71" w:unhideWhenUsed="0"/>
-    <w:lsdException w:name="Colorful List Accent 3" w:semiHidden="0" w:uiPriority="72" w:unhideWhenUsed="0"/>
-    <w:lsdException w:name="Colorful Grid Accent 3" w:semiHidden="0" w:uiPriority="73" w:unhideWhenUsed="0"/>
-    <w:lsdException w:name="Light Shading Accent 4" w:semiHidden="0" w:uiPriority="60" w:unhideWhenUsed="0"/>
-    <w:lsdException w:name="Light List Accent 4" w:semiHidden="0" w:uiPriority="61" w:unhideWhenUsed="0"/>
-    <w:lsdException w:name="Light Grid Accent 4" w:semiHidden="0" w:uiPriority="62" w:unhideWhenUsed="0"/>
-    <w:lsdException w:name="Medium Shading 1 Accent 4" w:semiHidden="0" w:uiPriority="63" w:unhideWhenUsed="0"/>
-    <w:lsdException w:name="Medium Shading 2 Accent 4" w:semiHidden="0" w:uiPriority="64" w:unhideWhenUsed="0"/>
-    <w:lsdException w:name="Medium List 1 Accent 4" w:semiHidden="0" w:uiPriority="65" w:unhideWhenUsed="0"/>
-    <w:lsdException w:name="Medium List 2 Accent 4" w:semiHidden="0" w:uiPriority="66" w:unhideWhenUsed="0"/>
-    <w:lsdException w:name="Medium Grid 1 Accent 4" w:semiHidden="0" w:uiPriority="67" w:unhideWhenUsed="0"/>
-    <w:lsdException w:name="Medium Grid 2 Accent 4" w:semiHidden="0" w:uiPriority="68" w:unhideWhenUsed="0"/>
-    <w:lsdException w:name="Medium Grid 3 Accent 4" w:semiHidden="0" w:uiPriority="69" w:unhideWhenUsed="0"/>
-    <w:lsdException w:name="Dark List Accent 4" w:semiHidden="0" w:uiPriority="70" w:unhideWhenUsed="0"/>
-    <w:lsdException w:name="Colorful Shading Accent 4" w:semiHidden="0" w:uiPriority="71" w:unhideWhenUsed="0"/>
-    <w:lsdException w:name="Colorful List Accent 4" w:semiHidden="0" w:uiPriority="72" w:unhideWhenUsed="0"/>
-    <w:lsdException w:name="Colorful Grid Accent 4" w:semiHidden="0" w:uiPriority="73" w:unhideWhenUsed="0"/>
-    <w:lsdException w:name="Light Shading Accent 5" w:semiHidden="0" w:uiPriority="60" w:unhideWhenUsed="0"/>
-    <w:lsdException w:name="Light List Accent 5" w:semiHidden="0" w:uiPriority="61" w:unhideWhenUsed="0"/>
-    <w:lsdException w:name="Light Grid Accent 5" w:semiHidden="0" w:uiPriority="62" w:unhideWhenUsed="0"/>
-    <w:lsdException w:name="Medium Shading 1 Accent 5" w:semiHidden="0" w:uiPriority="63" w:unhideWhenUsed="0"/>
-    <w:lsdException w:name="Medium Shading 2 Accent 5" w:semiHidden="0" w:uiPriority="64" w:unhideWhenUsed="0"/>
-    <w:lsdException w:name="Medium List 1 Accent 5" w:semiHidden="0" w:uiPriority="65" w:unhideWhenUsed="0"/>
-    <w:lsdException w:name="Medium List 2 Accent 5" w:semiHidden="0" w:uiPriority="66" w:unhideWhenUsed="0"/>
-    <w:lsdException w:name="Medium Grid 1 Accent 5" w:semiHidden="0" w:uiPriority="67" w:unhideWhenUsed="0"/>
-    <w:lsdException w:name="Medium Grid 2 Accent 5" w:semiHidden="0" w:uiPriority="68" w:unhideWhenUsed="0"/>
-    <w:lsdException w:name="Medium Grid 3 Accent 5" w:semiHidden="0" w:uiPriority="69" w:unhideWhenUsed="0"/>
-    <w:lsdException w:name="Dark List Accent 5" w:semiHidden="0" w:uiPriority="70" w:unhideWhenUsed="0"/>
-    <w:lsdException w:name="Colorful Shading Accent 5" w:semiHidden="0" w:uiPriority="71" w:unhideWhenUsed="0"/>
-    <w:lsdException w:name="Colorful List Accent 5" w:semiHidden="0" w:uiPriority="72" w:unhideWhenUsed="0"/>
-    <w:lsdException w:name="Colorful Grid Accent 5" w:semiHidden="0" w:uiPriority="73" w:unhideWhenUsed="0"/>
-    <w:lsdException w:name="Light Shading Accent 6" w:semiHidden="0" w:uiPriority="60" w:unhideWhenUsed="0"/>
-    <w:lsdException w:name="Light List Accent 6" w:semiHidden="0" w:uiPriority="61" w:unhideWhenUsed="0"/>
-    <w:lsdException w:name="Light Grid Accent 6" w:semiHidden="0" w:uiPriority="62" w:unhideWhenUsed="0"/>
-    <w:lsdException w:name="Medium Shading 1 Accent 6" w:semiHidden="0" w:uiPriority="63" w:unhideWhenUsed="0"/>
-    <w:lsdException w:name="Medium Shading 2 Accent 6" w:semiHidden="0" w:uiPriority="64" w:unhideWhenUsed="0"/>
-    <w:lsdException w:name="Medium List 1 Accent 6" w:semiHidden="0" w:uiPriority="65" w:unhideWhenUsed="0"/>
-    <w:lsdException w:name="Medium List 2 Accent 6" w:semiHidden="0" w:uiPriority="66" w:unhideWhenUsed="0"/>
-    <w:lsdException w:name="Medium Grid 1 Accent 6" w:semiHidden="0" w:uiPriority="67" w:unhideWhenUsed="0"/>
-    <w:lsdException w:name="Medium Grid 2 Accent 6" w:semiHidden="0" w:uiPriority="68" w:unhideWhenUsed="0"/>
-    <w:lsdException w:name="Medium Grid 3 Accent 6" w:semiHidden="0" w:uiPriority="69" w:unhideWhenUsed="0"/>
-    <w:lsdException w:name="Dark List Accent 6" w:semiHidden="0" w:uiPriority="70" w:unhideWhenUsed="0"/>
-    <w:lsdException w:name="Colorful Shading Accent 6" w:semiHidden="0" w:uiPriority="71" w:unhideWhenUsed="0"/>
-    <w:lsdException w:name="Colorful List Accent 6" w:semiHidden="0" w:uiPriority="72" w:unhideWhenUsed="0"/>
-    <w:lsdException w:name="Colorful Grid Accent 6" w:semiHidden="0" w:uiPriority="73" w:unhideWhenUsed="0"/>
-    <w:lsdException w:name="Subtle Emphasis" w:semiHidden="0" w:uiPriority="19" w:unhideWhenUsed="0" w:qFormat="1"/>
-    <w:lsdException w:name="Intense Emphasis" w:semiHidden="0" w:uiPriority="21" w:unhideWhenUsed="0" w:qFormat="1"/>
-    <w:lsdException w:name="Subtle Reference" w:semiHidden="0" w:uiPriority="31" w:unhideWhenUsed="0" w:qFormat="1"/>
-    <w:lsdException w:name="Intense Reference" w:semiHidden="0" w:uiPriority="32" w:unhideWhenUsed="0" w:qFormat="1"/>
-    <w:lsdException w:name="Book Title" w:semiHidden="0" w:uiPriority="33" w:unhideWhenUsed="0" w:qFormat="1"/>
-    <w:lsdException w:name="Bibliography" w:uiPriority="37"/>
-    <w:lsdException w:name="TOC Heading" w:uiPriority="39" w:qFormat="1"/>
+  <w:latentStyles w:defLockedState="0" w:defUIPriority="99" w:defSemiHidden="0" w:defUnhideWhenUsed="0" w:defQFormat="0" w:count="371">
+    <w:lsdException w:name="Normal" w:uiPriority="0" w:qFormat="1"/>
+    <w:lsdException w:name="heading 1" w:uiPriority="9" w:qFormat="1"/>
+    <w:lsdException w:name="heading 2" w:semiHidden="1" w:uiPriority="9" w:unhideWhenUsed="1" w:qFormat="1"/>
+    <w:lsdException w:name="heading 3" w:semiHidden="1" w:uiPriority="9" w:unhideWhenUsed="1" w:qFormat="1"/>
+    <w:lsdException w:name="heading 4" w:semiHidden="1" w:uiPriority="9" w:unhideWhenUsed="1" w:qFormat="1"/>
+    <w:lsdException w:name="heading 5" w:semiHidden="1" w:uiPriority="9" w:unhideWhenUsed="1" w:qFormat="1"/>
+    <w:lsdException w:name="heading 6" w:semiHidden="1" w:uiPriority="9" w:unhideWhenUsed="1" w:qFormat="1"/>
+    <w:lsdException w:name="heading 7" w:semiHidden="1" w:uiPriority="9" w:unhideWhenUsed="1" w:qFormat="1"/>
+    <w:lsdException w:name="heading 8" w:semiHidden="1" w:uiPriority="9" w:unhideWhenUsed="1" w:qFormat="1"/>
+    <w:lsdException w:name="heading 9" w:semiHidden="1" w:uiPriority="9" w:unhideWhenUsed="1" w:qFormat="1"/>
+    <w:lsdException w:name="index 1" w:semiHidden="1" w:unhideWhenUsed="1"/>
+    <w:lsdException w:name="index 2" w:semiHidden="1" w:unhideWhenUsed="1"/>
+    <w:lsdException w:name="index 3" w:semiHidden="1" w:unhideWhenUsed="1"/>
+    <w:lsdException w:name="index 4" w:semiHidden="1" w:unhideWhenUsed="1"/>
+    <w:lsdException w:name="index 5" w:semiHidden="1" w:unhideWhenUsed="1"/>
+    <w:lsdException w:name="index 6" w:semiHidden="1" w:unhideWhenUsed="1"/>
+    <w:lsdException w:name="index 7" w:semiHidden="1" w:unhideWhenUsed="1"/>
+    <w:lsdException w:name="index 8" w:semiHidden="1" w:unhideWhenUsed="1"/>
+    <w:lsdException w:name="index 9" w:semiHidden="1" w:unhideWhenUsed="1"/>
+    <w:lsdException w:name="toc 1" w:semiHidden="1" w:uiPriority="39" w:unhideWhenUsed="1"/>
+    <w:lsdException w:name="toc 2" w:semiHidden="1" w:uiPriority="39" w:unhideWhenUsed="1"/>
+    <w:lsdException w:name="toc 3" w:semiHidden="1" w:uiPriority="39" w:unhideWhenUsed="1"/>
+    <w:lsdException w:name="toc 4" w:semiHidden="1" w:uiPriority="39" w:unhideWhenUsed="1"/>
+    <w:lsdException w:name="toc 5" w:semiHidden="1" w:uiPriority="39" w:unhideWhenUsed="1"/>
+    <w:lsdException w:name="toc 6" w:semiHidden="1" w:uiPriority="39" w:unhideWhenUsed="1"/>
+    <w:lsdException w:name="toc 7" w:semiHidden="1" w:uiPriority="39" w:unhideWhenUsed="1"/>
+    <w:lsdException w:name="toc 8" w:semiHidden="1" w:uiPriority="39" w:unhideWhenUsed="1"/>
+    <w:lsdException w:name="toc 9" w:semiHidden="1" w:uiPriority="39" w:unhideWhenUsed="1"/>
+    <w:lsdException w:name="Normal Indent" w:semiHidden="1" w:unhideWhenUsed="1"/>
+    <w:lsdException w:name="footnote text" w:semiHidden="1" w:unhideWhenUsed="1"/>
+    <w:lsdException w:name="annotation text" w:semiHidden="1" w:unhideWhenUsed="1"/>
+    <w:lsdException w:name="header" w:semiHidden="1" w:unhideWhenUsed="1"/>
+    <w:lsdException w:name="footer" w:semiHidden="1" w:unhideWhenUsed="1"/>
+    <w:lsdException w:name="index heading" w:semiHidden="1" w:unhideWhenUsed="1"/>
+    <w:lsdException w:name="caption" w:semiHidden="1" w:uiPriority="35" w:unhideWhenUsed="1" w:qFormat="1"/>
+    <w:lsdException w:name="table of figures" w:semiHidden="1" w:unhideWhenUsed="1"/>
+    <w:lsdException w:name="envelope address" w:semiHidden="1" w:unhideWhenUsed="1"/>
+    <w:lsdException w:name="envelope return" w:semiHidden="1" w:unhideWhenUsed="1"/>
+    <w:lsdException w:name="footnote reference" w:semiHidden="1" w:unhideWhenUsed="1"/>
+    <w:lsdException w:name="annotation reference" w:semiHidden="1" w:unhideWhenUsed="1"/>
+    <w:lsdException w:name="line number" w:semiHidden="1" w:unhideWhenUsed="1"/>
+    <w:lsdException w:name="page number" w:semiHidden="1" w:unhideWhenUsed="1"/>
+    <w:lsdException w:name="endnote reference" w:semiHidden="1" w:unhideWhenUsed="1"/>
+    <w:lsdException w:name="endnote text" w:semiHidden="1" w:unhideWhenUsed="1"/>
+    <w:lsdException w:name="table of authorities" w:semiHidden="1" w:unhideWhenUsed="1"/>
+    <w:lsdException w:name="macro" w:semiHidden="1" w:unhideWhenUsed="1"/>
+    <w:lsdException w:name="toa heading" w:semiHidden="1" w:unhideWhenUsed="1"/>
+    <w:lsdException w:name="List" w:semiHidden="1" w:unhideWhenUsed="1"/>
+    <w:lsdException w:name="List Bullet" w:semiHidden="1" w:unhideWhenUsed="1"/>
+    <w:lsdException w:name="List Number" w:semiHidden="1" w:unhideWhenUsed="1"/>
+    <w:lsdException w:name="List 2" w:semiHidden="1" w:unhideWhenUsed="1"/>
+    <w:lsdException w:name="List 3" w:semiHidden="1" w:unhideWhenUsed="1"/>
+    <w:lsdException w:name="List 4" w:semiHidden="1" w:unhideWhenUsed="1"/>
+    <w:lsdException w:name="List 5" w:semiHidden="1" w:unhideWhenUsed="1"/>
+    <w:lsdException w:name="List Bullet 2" w:semiHidden="1" w:unhideWhenUsed="1"/>
+    <w:lsdException w:name="List Bullet 3" w:semiHidden="1" w:unhideWhenUsed="1"/>
+    <w:lsdException w:name="List Bullet 4" w:semiHidden="1" w:unhideWhenUsed="1"/>
+    <w:lsdException w:name="List Bullet 5" w:semiHidden="1" w:unhideWhenUsed="1"/>
+    <w:lsdException w:name="List Number 2" w:semiHidden="1" w:unhideWhenUsed="1"/>
+    <w:lsdException w:name="List Number 3" w:semiHidden="1" w:unhideWhenUsed="1"/>
+    <w:lsdException w:name="List Number 4" w:semiHidden="1" w:unhideWhenUsed="1"/>
+    <w:lsdException w:name="List Number 5" w:semiHidden="1" w:unhideWhenUsed="1"/>
+    <w:lsdException w:name="Title" w:uiPriority="10" w:qFormat="1"/>
+    <w:lsdException w:name="Closing" w:semiHidden="1" w:unhideWhenUsed="1"/>
+    <w:lsdException w:name="Signature" w:semiHidden="1" w:unhideWhenUsed="1"/>
+    <w:lsdException w:name="Default Paragraph Font" w:semiHidden="1" w:uiPriority="1" w:unhideWhenUsed="1"/>
+    <w:lsdException w:name="Body Text" w:semiHidden="1" w:unhideWhenUsed="1"/>
+    <w:lsdException w:name="Body Text Indent" w:semiHidden="1" w:unhideWhenUsed="1"/>
+    <w:lsdException w:name="List Continue" w:semiHidden="1" w:unhideWhenUsed="1"/>
+    <w:lsdException w:name="List Continue 2" w:semiHidden="1" w:unhideWhenUsed="1"/>
+    <w:lsdException w:name="List Continue 3" w:semiHidden="1" w:unhideWhenUsed="1"/>
+    <w:lsdException w:name="List Continue 4" w:semiHidden="1" w:unhideWhenUsed="1"/>
+    <w:lsdException w:name="List Continue 5" w:semiHidden="1" w:unhideWhenUsed="1"/>
+    <w:lsdException w:name="Message Header" w:semiHidden="1" w:unhideWhenUsed="1"/>
+    <w:lsdException w:name="Subtitle" w:uiPriority="11" w:qFormat="1"/>
+    <w:lsdException w:name="Salutation" w:semiHidden="1" w:unhideWhenUsed="1"/>
+    <w:lsdException w:name="Date" w:semiHidden="1" w:unhideWhenUsed="1"/>
+    <w:lsdException w:name="Body Text First Indent" w:semiHidden="1" w:unhideWhenUsed="1"/>
+    <w:lsdException w:name="Body Text First Indent 2" w:semiHidden="1" w:unhideWhenUsed="1"/>
+    <w:lsdException w:name="Note Heading" w:semiHidden="1" w:unhideWhenUsed="1"/>
+    <w:lsdException w:name="Body Text 2" w:semiHidden="1" w:unhideWhenUsed="1"/>
+    <w:lsdException w:name="Body Text 3" w:semiHidden="1" w:unhideWhenUsed="1"/>
+    <w:lsdException w:name="Body Text Indent 2" w:semiHidden="1" w:unhideWhenUsed="1"/>
+    <w:lsdException w:name="Body Text Indent 3" w:semiHidden="1" w:unhideWhenUsed="1"/>
+    <w:lsdException w:name="Block Text" w:semiHidden="1" w:unhideWhenUsed="1"/>
+    <w:lsdException w:name="Hyperlink" w:semiHidden="1" w:unhideWhenUsed="1"/>
+    <w:lsdException w:name="FollowedHyperlink" w:semiHidden="1" w:unhideWhenUsed="1"/>
+    <w:lsdException w:name="Strong" w:uiPriority="22" w:qFormat="1"/>
+    <w:lsdException w:name="Emphasis" w:uiPriority="20" w:qFormat="1"/>
+    <w:lsdException w:name="Document Map" w:semiHidden="1" w:unhideWhenUsed="1"/>
+    <w:lsdException w:name="Plain Text" w:semiHidden="1" w:unhideWhenUsed="1"/>
+    <w:lsdException w:name="E-mail Signature" w:semiHidden="1" w:unhideWhenUsed="1"/>
+    <w:lsdException w:name="HTML Top of Form" w:semiHidden="1" w:unhideWhenUsed="1"/>
+    <w:lsdException w:name="HTML Bottom of Form" w:semiHidden="1" w:unhideWhenUsed="1"/>
+    <w:lsdException w:name="Normal (Web)" w:semiHidden="1" w:unhideWhenUsed="1"/>
+    <w:lsdException w:name="HTML Acronym" w:semiHidden="1" w:unhideWhenUsed="1"/>
+    <w:lsdException w:name="HTML Address" w:semiHidden="1" w:unhideWhenUsed="1"/>
+    <w:lsdException w:name="HTML Cite" w:semiHidden="1" w:unhideWhenUsed="1"/>
+    <w:lsdException w:name="HTML Code" w:semiHidden="1" w:unhideWhenUsed="1"/>
+    <w:lsdException w:name="HTML Definition" w:semiHidden="1" w:unhideWhenUsed="1"/>
+    <w:lsdException w:name="HTML Keyboard" w:semiHidden="1" w:unhideWhenUsed="1"/>
+    <w:lsdException w:name="HTML Preformatted" w:semiHidden="1" w:unhideWhenUsed="1"/>
+    <w:lsdException w:name="HTML Sample" w:semiHidden="1" w:unhideWhenUsed="1"/>
+    <w:lsdException w:name="HTML Typewriter" w:semiHidden="1" w:unhideWhenUsed="1"/>
+    <w:lsdException w:name="HTML Variable" w:semiHidden="1" w:unhideWhenUsed="1"/>
+    <w:lsdException w:name="Normal Table" w:semiHidden="1" w:unhideWhenUsed="1"/>
+    <w:lsdException w:name="annotation subject" w:semiHidden="1" w:unhideWhenUsed="1"/>
+    <w:lsdException w:name="No List" w:semiHidden="1" w:unhideWhenUsed="1"/>
+    <w:lsdException w:name="Outline List 1" w:semiHidden="1" w:unhideWhenUsed="1"/>
+    <w:lsdException w:name="Outline List 2" w:semiHidden="1" w:unhideWhenUsed="1"/>
+    <w:lsdException w:name="Outline List 3" w:semiHidden="1" w:unhideWhenUsed="1"/>
+    <w:lsdException w:name="Table Simple 1" w:semiHidden="1" w:unhideWhenUsed="1"/>
+    <w:lsdException w:name="Table Simple 2" w:semiHidden="1" w:unhideWhenUsed="1"/>
+    <w:lsdException w:name="Table Simple 3" w:semiHidden="1" w:unhideWhenUsed="1"/>
+    <w:lsdException w:name="Table Classic 1" w:semiHidden="1" w:unhideWhenUsed="1"/>
+    <w:lsdException w:name="Table Classic 2" w:semiHidden="1" w:unhideWhenUsed="1"/>
+    <w:lsdException w:name="Table Classic 3" w:semiHidden="1" w:unhideWhenUsed="1"/>
+    <w:lsdException w:name="Table Classic 4" w:semiHidden="1" w:unhideWhenUsed="1"/>
+    <w:lsdException w:name="Table Colorful 1" w:semiHidden="1" w:unhideWhenUsed="1"/>
+    <w:lsdException w:name="Table Colorful 2" w:semiHidden="1" w:unhideWhenUsed="1"/>
+    <w:lsdException w:name="Table Colorful 3" w:semiHidden="1" w:unhideWhenUsed="1"/>
+    <w:lsdException w:name="Table Columns 1" w:semiHidden="1" w:unhideWhenUsed="1"/>
+    <w:lsdException w:name="Table Columns 2" w:semiHidden="1" w:unhideWhenUsed="1"/>
+    <w:lsdException w:name="Table Columns 3" w:semiHidden="1" w:unhideWhenUsed="1"/>
+    <w:lsdException w:name="Table Columns 4" w:semiHidden="1" w:unhideWhenUsed="1"/>
+    <w:lsdException w:name="Table Columns 5" w:semiHidden="1" w:unhideWhenUsed="1"/>
+    <w:lsdException w:name="Table Grid 1" w:semiHidden="1" w:unhideWhenUsed="1"/>
+    <w:lsdException w:name="Table Grid 2" w:semiHidden="1" w:unhideWhenUsed="1"/>
+    <w:lsdException w:name="Table Grid 3" w:semiHidden="1" w:unhideWhenUsed="1"/>
+    <w:lsdException w:name="Table Grid 4" w:semiHidden="1" w:unhideWhenUsed="1"/>
+    <w:lsdException w:name="Table Grid 5" w:semiHidden="1" w:unhideWhenUsed="1"/>
+    <w:lsdException w:name="Table Grid 6" w:semiHidden="1" w:unhideWhenUsed="1"/>
+    <w:lsdException w:name="Table Grid 7" w:semiHidden="1" w:unhideWhenUsed="1"/>
+    <w:lsdException w:name="Table Grid 8" w:semiHidden="1" w:unhideWhenUsed="1"/>
+    <w:lsdException w:name="Table List 1" w:semiHidden="1" w:unhideWhenUsed="1"/>
+    <w:lsdException w:name="Table List 2" w:semiHidden="1" w:unhideWhenUsed="1"/>
+    <w:lsdException w:name="Table List 3" w:semiHidden="1" w:unhideWhenUsed="1"/>
+    <w:lsdException w:name="Table List 4" w:semiHidden="1" w:unhideWhenUsed="1"/>
+    <w:lsdException w:name="Table List 5" w:semiHidden="1" w:unhideWhenUsed="1"/>
+    <w:lsdException w:name="Table List 6" w:semiHidden="1" w:unhideWhenUsed="1"/>
+    <w:lsdException w:name="Table List 7" w:semiHidden="1" w:unhideWhenUsed="1"/>
+    <w:lsdException w:name="Table List 8" w:semiHidden="1" w:unhideWhenUsed="1"/>
+    <w:lsdException w:name="Table 3D effects 1" w:semiHidden="1" w:unhideWhenUsed="1"/>
+    <w:lsdException w:name="Table 3D effects 2" w:semiHidden="1" w:unhideWhenUsed="1"/>
+    <w:lsdException w:name="Table 3D effects 3" w:semiHidden="1" w:unhideWhenUsed="1"/>
+    <w:lsdException w:name="Table Contemporary" w:semiHidden="1" w:unhideWhenUsed="1"/>
+    <w:lsdException w:name="Table Elegant" w:semiHidden="1" w:unhideWhenUsed="1"/>
+    <w:lsdException w:name="Table Professional" w:semiHidden="1" w:unhideWhenUsed="1"/>
+    <w:lsdException w:name="Table Subtle 1" w:semiHidden="1" w:unhideWhenUsed="1"/>
+    <w:lsdException w:name="Table Subtle 2" w:semiHidden="1" w:unhideWhenUsed="1"/>
+    <w:lsdException w:name="Table Web 1" w:semiHidden="1" w:unhideWhenUsed="1"/>
+    <w:lsdException w:name="Table Web 2" w:semiHidden="1" w:unhideWhenUsed="1"/>
+    <w:lsdException w:name="Table Web 3" w:semiHidden="1" w:unhideWhenUsed="1"/>
+    <w:lsdException w:name="Balloon Text" w:semiHidden="1" w:unhideWhenUsed="1"/>
+    <w:lsdException w:name="Table Grid" w:uiPriority="0"/>
+    <w:lsdException w:name="Table Theme" w:semiHidden="1" w:unhideWhenUsed="1"/>
+    <w:lsdException w:name="Placeholder Text" w:semiHidden="1"/>
+    <w:lsdException w:name="No Spacing" w:uiPriority="1" w:qFormat="1"/>
+    <w:lsdException w:name="Light Shading" w:uiPriority="60"/>
+    <w:lsdException w:name="Light List" w:uiPriority="61"/>
+    <w:lsdException w:name="Light Grid" w:uiPriority="62"/>
+    <w:lsdException w:name="Medium Shading 1" w:uiPriority="63"/>
+    <w:lsdException w:name="Medium Shading 2" w:uiPriority="64"/>
+    <w:lsdException w:name="Medium List 1" w:uiPriority="65"/>
+    <w:lsdException w:name="Medium List 2" w:uiPriority="66"/>
+    <w:lsdException w:name="Medium Grid 1" w:uiPriority="67"/>
+    <w:lsdException w:name="Medium Grid 2" w:uiPriority="68"/>
+    <w:lsdException w:name="Medium Grid 3" w:uiPriority="69"/>
+    <w:lsdException w:name="Dark List" w:uiPriority="70"/>
+    <w:lsdException w:name="Colorful Shading" w:uiPriority="71"/>
+    <w:lsdException w:name="Colorful List" w:uiPriority="72"/>
+    <w:lsdException w:name="Colorful Grid" w:uiPriority="73"/>
+    <w:lsdException w:name="Light Shading Accent 1" w:uiPriority="60"/>
+    <w:lsdException w:name="Light List Accent 1" w:uiPriority="61"/>
+    <w:lsdException w:name="Light Grid Accent 1" w:uiPriority="62"/>
+    <w:lsdException w:name="Medium Shading 1 Accent 1" w:uiPriority="63"/>
+    <w:lsdException w:name="Medium Shading 2 Accent 1" w:uiPriority="64"/>
+    <w:lsdException w:name="Medium List 1 Accent 1" w:uiPriority="65"/>
+    <w:lsdException w:name="Revision" w:semiHidden="1"/>
+    <w:lsdException w:name="List Paragraph" w:uiPriority="34" w:qFormat="1"/>
+    <w:lsdException w:name="Quote" w:uiPriority="29" w:qFormat="1"/>
+    <w:lsdException w:name="Intense Quote" w:uiPriority="30" w:qFormat="1"/>
+    <w:lsdException w:name="Medium List 2 Accent 1" w:uiPriority="66"/>
+    <w:lsdException w:name="Medium Grid 1 Accent 1" w:uiPriority="67"/>
+    <w:lsdException w:name="Medium Grid 2 Accent 1" w:uiPriority="68"/>
+    <w:lsdException w:name="Medium Grid 3 Accent 1" w:uiPriority="69"/>
+    <w:lsdException w:name="Dark List Accent 1" w:uiPriority="70"/>
+    <w:lsdException w:name="Colorful Shading Accent 1" w:uiPriority="71"/>
+    <w:lsdException w:name="Colorful List Accent 1" w:uiPriority="72"/>
+    <w:lsdException w:name="Colorful Grid Accent 1" w:uiPriority="73"/>
+    <w:lsdException w:name="Light Shading Accent 2" w:uiPriority="60"/>
+    <w:lsdException w:name="Light List Accent 2" w:uiPriority="61"/>
+    <w:lsdException w:name="Light Grid Accent 2" w:uiPriority="62"/>
+    <w:lsdException w:name="Medium Shading 1 Accent 2" w:uiPriority="63"/>
+    <w:lsdException w:name="Medium Shading 2 Accent 2" w:uiPriority="64"/>
+    <w:lsdException w:name="Medium List 1 Accent 2" w:uiPriority="65"/>
+    <w:lsdException w:name="Medium List 2 Accent 2" w:uiPriority="66"/>
+    <w:lsdException w:name="Medium Grid 1 Accent 2" w:uiPriority="67"/>
+    <w:lsdException w:name="Medium Grid 2 Accent 2" w:uiPriority="68"/>
+    <w:lsdException w:name="Medium Grid 3 Accent 2" w:uiPriority="69"/>
+    <w:lsdException w:name="Dark List Accent 2" w:uiPriority="70"/>
+    <w:lsdException w:name="Colorful Shading Accent 2" w:uiPriority="71"/>
+    <w:lsdException w:name="Colorful List Accent 2" w:uiPriority="72"/>
+    <w:lsdException w:name="Colorful Grid Accent 2" w:uiPriority="73"/>
+    <w:lsdException w:name="Light Shading Accent 3" w:uiPriority="60"/>
+    <w:lsdException w:name="Light List Accent 3" w:uiPriority="61"/>
+    <w:lsdException w:name="Light Grid Accent 3" w:uiPriority="62"/>
+    <w:lsdException w:name="Medium Shading 1 Accent 3" w:uiPriority="63"/>
+    <w:lsdException w:name="Medium Shading 2 Accent 3" w:uiPriority="64"/>
+    <w:lsdException w:name="Medium List 1 Accent 3" w:uiPriority="65"/>
+    <w:lsdException w:name="Medium List 2 Accent 3" w:uiPriority="66"/>
+    <w:lsdException w:name="Medium Grid 1 Accent 3" w:uiPriority="67"/>
+    <w:lsdException w:name="Medium Grid 2 Accent 3" w:uiPriority="68"/>
+    <w:lsdException w:name="Medium Grid 3 Accent 3" w:uiPriority="69"/>
+    <w:lsdException w:name="Dark List Accent 3" w:uiPriority="70"/>
+    <w:lsdException w:name="Colorful Shading Accent 3" w:uiPriority="71"/>
+    <w:lsdException w:name="Colorful List Accent 3" w:uiPriority="72"/>
+    <w:lsdException w:name="Colorful Grid Accent 3" w:uiPriority="73"/>
+    <w:lsdException w:name="Light Shading Accent 4" w:uiPriority="60"/>
+    <w:lsdException w:name="Light List Accent 4" w:uiPriority="61"/>
+    <w:lsdException w:name="Light Grid Accent 4" w:uiPriority="62"/>
+    <w:lsdException w:name="Medium Shading 1 Accent 4" w:uiPriority="63"/>
+    <w:lsdException w:name="Medium Shading 2 Accent 4" w:uiPriority="64"/>
+    <w:lsdException w:name="Medium List 1 Accent 4" w:uiPriority="65"/>
+    <w:lsdException w:name="Medium List 2 Accent 4" w:uiPriority="66"/>
+    <w:lsdException w:name="Medium Grid 1 Accent 4" w:uiPriority="67"/>
+    <w:lsdException w:name="Medium Grid 2 Accent 4" w:uiPriority="68"/>
+    <w:lsdException w:name="Medium Grid 3 Accent 4" w:uiPriority="69"/>
+    <w:lsdException w:name="Dark List Accent 4" w:uiPriority="70"/>
+    <w:lsdException w:name="Colorful Shading Accent 4" w:uiPriority="71"/>
+    <w:lsdException w:name="Colorful List Accent 4" w:uiPriority="72"/>
+    <w:lsdException w:name="Colorful Grid Accent 4" w:uiPriority="73"/>
+    <w:lsdException w:name="Light Shading Accent 5" w:uiPriority="60"/>
+    <w:lsdException w:name="Light List Accent 5" w:uiPriority="61"/>
+    <w:lsdException w:name="Light Grid Accent 5" w:uiPriority="62"/>
+    <w:lsdException w:name="Medium Shading 1 Accent 5" w:uiPriority="63"/>
+    <w:lsdException w:name="Medium Shading 2 Accent 5" w:uiPriority="64"/>
+    <w:lsdException w:name="Medium List 1 Accent 5" w:uiPriority="65"/>
+    <w:lsdException w:name="Medium List 2 Accent 5" w:uiPriority="66"/>
+    <w:lsdException w:name="Medium Grid 1 Accent 5" w:uiPriority="67"/>
+    <w:lsdException w:name="Medium Grid 2 Accent 5" w:uiPriority="68"/>
+    <w:lsdException w:name="Medium Grid 3 Accent 5" w:uiPriority="69"/>
+    <w:lsdException w:name="Dark List Accent 5" w:uiPriority="70"/>
+    <w:lsdException w:name="Colorful Shading Accent 5" w:uiPriority="71"/>
+    <w:lsdException w:name="Colorful List Accent 5" w:uiPriority="72"/>
+    <w:lsdException w:name="Colorful Grid Accent 5" w:uiPriority="73"/>
+    <w:lsdException w:name="Light Shading Accent 6" w:uiPriority="60"/>
+    <w:lsdException w:name="Light List Accent 6" w:uiPriority="61"/>
+    <w:lsdException w:name="Light Grid Accent 6" w:uiPriority="62"/>
+    <w:lsdException w:name="Medium Shading 1 Accent 6" w:uiPriority="63"/>
+    <w:lsdException w:name="Medium Shading 2 Accent 6" w:uiPriority="64"/>
+    <w:lsdException w:name="Medium List 1 Accent 6" w:uiPriority="65"/>
+    <w:lsdException w:name="Medium List 2 Accent 6" w:uiPriority="66"/>
+    <w:lsdException w:name="Medium Grid 1 Accent 6" w:uiPriority="67"/>
+    <w:lsdException w:name="Medium Grid 2 Accent 6" w:uiPriority="68"/>
+    <w:lsdException w:name="Medium Grid 3 Accent 6" w:uiPriority="69"/>
+    <w:lsdException w:name="Dark List Accent 6" w:uiPriority="70"/>
+    <w:lsdException w:name="Colorful Shading Accent 6" w:uiPriority="71"/>
+    <w:lsdException w:name="Colorful List Accent 6" w:uiPriority="72"/>
+    <w:lsdException w:name="Colorful Grid Accent 6" w:uiPriority="73"/>
+    <w:lsdException w:name="Subtle Emphasis" w:uiPriority="19" w:qFormat="1"/>
+    <w:lsdException w:name="Intense Emphasis" w:uiPriority="21" w:qFormat="1"/>
+    <w:lsdException w:name="Subtle Reference" w:uiPriority="31" w:qFormat="1"/>
+    <w:lsdException w:name="Intense Reference" w:uiPriority="32" w:qFormat="1"/>
+    <w:lsdException w:name="Book Title" w:uiPriority="33" w:qFormat="1"/>
+    <w:lsdException w:name="Bibliography" w:semiHidden="1" w:uiPriority="37" w:unhideWhenUsed="1"/>
+    <w:lsdException w:name="TOC Heading" w:semiHidden="1" w:uiPriority="39" w:unhideWhenUsed="1" w:qFormat="1"/>
+    <w:lsdException w:name="Plain Table 1" w:uiPriority="41"/>
+    <w:lsdException w:name="Plain Table 2" w:uiPriority="42"/>
+    <w:lsdException w:name="Plain Table 3" w:uiPriority="43"/>
+    <w:lsdException w:name="Plain Table 4" w:uiPriority="44"/>
+    <w:lsdException w:name="Plain Table 5" w:uiPriority="45"/>
+    <w:lsdException w:name="Grid Table Light" w:uiPriority="40"/>
+    <w:lsdException w:name="Grid Table 1 Light" w:uiPriority="46"/>
+    <w:lsdException w:name="Grid Table 2" w:uiPriority="47"/>
+    <w:lsdException w:name="Grid Table 3" w:uiPriority="48"/>
+    <w:lsdException w:name="Grid Table 4" w:uiPriority="49"/>
+    <w:lsdException w:name="Grid Table 5 Dark" w:uiPriority="50"/>
+    <w:lsdException w:name="Grid Table 6 Colorful" w:uiPriority="51"/>
+    <w:lsdException w:name="Grid Table 7 Colorful" w:uiPriority="52"/>
+    <w:lsdException w:name="Grid Table 1 Light Accent 1" w:uiPriority="46"/>
+    <w:lsdException w:name="Grid Table 2 Accent 1" w:uiPriority="47"/>
+    <w:lsdException w:name="Grid Table 3 Accent 1" w:uiPriority="48"/>
+    <w:lsdException w:name="Grid Table 4 Accent 1" w:uiPriority="49"/>
+    <w:lsdException w:name="Grid Table 5 Dark Accent 1" w:uiPriority="50"/>
+    <w:lsdException w:name="Grid Table 6 Colorful Accent 1" w:uiPriority="51"/>
+    <w:lsdException w:name="Grid Table 7 Colorful Accent 1" w:uiPriority="52"/>
+    <w:lsdException w:name="Grid Table 1 Light Accent 2" w:uiPriority="46"/>
+    <w:lsdException w:name="Grid Table 2 Accent 2" w:uiPriority="47"/>
+    <w:lsdException w:name="Grid Table 3 Accent 2" w:uiPriority="48"/>
+    <w:lsdException w:name="Grid Table 4 Accent 2" w:uiPriority="49"/>
+    <w:lsdException w:name="Grid Table 5 Dark Accent 2" w:uiPriority="50"/>
+    <w:lsdException w:name="Grid Table 6 Colorful Accent 2" w:uiPriority="51"/>
+    <w:lsdException w:name="Grid Table 7 Colorful Accent 2" w:uiPriority="52"/>
+    <w:lsdException w:name="Grid Table 1 Light Accent 3" w:uiPriority="46"/>
+    <w:lsdException w:name="Grid Table 2 Accent 3" w:uiPriority="47"/>
+    <w:lsdException w:name="Grid Table 3 Accent 3" w:uiPriority="48"/>
+    <w:lsdException w:name="Grid Table 4 Accent 3" w:uiPriority="49"/>
+    <w:lsdException w:name="Grid Table 5 Dark Accent 3" w:uiPriority="50"/>
+    <w:lsdException w:name="Grid Table 6 Colorful Accent 3" w:uiPriority="51"/>
+    <w:lsdException w:name="Grid Table 7 Colorful Accent 3" w:uiPriority="52"/>
+    <w:lsdException w:name="Grid Table 1 Light Accent 4" w:uiPriority="46"/>
+    <w:lsdException w:name="Grid Table 2 Accent 4" w:uiPriority="47"/>
+    <w:lsdException w:name="Grid Table 3 Accent 4" w:uiPriority="48"/>
+    <w:lsdException w:name="Grid Table 4 Accent 4" w:uiPriority="49"/>
+    <w:lsdException w:name="Grid Table 5 Dark Accent 4" w:uiPriority="50"/>
+    <w:lsdException w:name="Grid Table 6 Colorful Accent 4" w:uiPriority="51"/>
+    <w:lsdException w:name="Grid Table 7 Colorful Accent 4" w:uiPriority="52"/>
+    <w:lsdException w:name="Grid Table 1 Light Accent 5" w:uiPriority="46"/>
+    <w:lsdException w:name="Grid Table 2 Accent 5" w:uiPriority="47"/>
+    <w:lsdException w:name="Grid Table 3 Accent 5" w:uiPriority="48"/>
+    <w:lsdException w:name="Grid Table 4 Accent 5" w:uiPriority="49"/>
+    <w:lsdException w:name="Grid Table 5 Dark Accent 5" w:uiPriority="50"/>
+    <w:lsdException w:name="Grid Table 6 Colorful Accent 5" w:uiPriority="51"/>
+    <w:lsdException w:name="Grid Table 7 Colorful Accent 5" w:uiPriority="52"/>
+    <w:lsdException w:name="Grid Table 1 Light Accent 6" w:uiPriority="46"/>
+    <w:lsdException w:name="Grid Table 2 Accent 6" w:uiPriority="47"/>
+    <w:lsdException w:name="Grid Table 3 Accent 6" w:uiPriority="48"/>
+    <w:lsdException w:name="Grid Table 4 Accent 6" w:uiPriority="49"/>
+    <w:lsdException w:name="Grid Table 5 Dark Accent 6" w:uiPriority="50"/>
+    <w:lsdException w:name="Grid Table 6 Colorful Accent 6" w:uiPriority="51"/>
+    <w:lsdException w:name="Grid Table 7 Colorful Accent 6" w:uiPriority="52"/>
+    <w:lsdException w:name="List Table 1 Light" w:uiPriority="46"/>
+    <w:lsdException w:name="List Table 2" w:uiPriority="47"/>
+    <w:lsdException w:name="List Table 3" w:uiPriority="48"/>
+    <w:lsdException w:name="List Table 4" w:uiPriority="49"/>
+    <w:lsdException w:name="List Table 5 Dark" w:uiPriority="50"/>
+    <w:lsdException w:name="List Table 6 Colorful" w:uiPriority="51"/>
+    <w:lsdException w:name="List Table 7 Colorful" w:uiPriority="52"/>
+    <w:lsdException w:name="List Table 1 Light Accent 1" w:uiPriority="46"/>
+    <w:lsdException w:name="List Table 2 Accent 1" w:uiPriority="47"/>
+    <w:lsdException w:name="List Table 3 Accent 1" w:uiPriority="48"/>
+    <w:lsdException w:name="List Table 4 Accent 1" w:uiPriority="49"/>
+    <w:lsdException w:name="List Table 5 Dark Accent 1" w:uiPriority="50"/>
+    <w:lsdException w:name="List Table 6 Colorful Accent 1" w:uiPriority="51"/>
+    <w:lsdException w:name="List Table 7 Colorful Accent 1" w:uiPriority="52"/>
+    <w:lsdException w:name="List Table 1 Light Accent 2" w:uiPriority="46"/>
+    <w:lsdException w:name="List Table 2 Accent 2" w:uiPriority="47"/>
+    <w:lsdException w:name="List Table 3 Accent 2" w:uiPriority="48"/>
+    <w:lsdException w:name="List Table 4 Accent 2" w:uiPriority="49"/>
+    <w:lsdException w:name="List Table 5 Dark Accent 2" w:uiPriority="50"/>
+    <w:lsdException w:name="List Table 6 Colorful Accent 2" w:uiPriority="51"/>
+    <w:lsdException w:name="List Table 7 Colorful Accent 2" w:uiPriority="52"/>
+    <w:lsdException w:name="List Table 1 Light Accent 3" w:uiPriority="46"/>
+    <w:lsdException w:name="List Table 2 Accent 3" w:uiPriority="47"/>
+    <w:lsdException w:name="List Table 3 Accent 3" w:uiPriority="48"/>
+    <w:lsdException w:name="List Table 4 Accent 3" w:uiPriority="49"/>
+    <w:lsdException w:name="List Table 5 Dark Accent 3" w:uiPriority="50"/>
+    <w:lsdException w:name="List Table 6 Colorful Accent 3" w:uiPriority="51"/>
+    <w:lsdException w:name="List Table 7 Colorful Accent 3" w:uiPriority="52"/>
+    <w:lsdException w:name="List Table 1 Light Accent 4" w:uiPriority="46"/>
+    <w:lsdException w:name="List Table 2 Accent 4" w:uiPriority="47"/>
+    <w:lsdException w:name="List Table 3 Accent 4" w:uiPriority="48"/>
+    <w:lsdException w:name="List Table 4 Accent 4" w:uiPriority="49"/>
+    <w:lsdException w:name="List Table 5 Dark Accent 4" w:uiPriority="50"/>
+    <w:lsdException w:name="List Table 6 Colorful Accent 4" w:uiPriority="51"/>
+    <w:lsdException w:name="List Table 7 Colorful Accent 4" w:uiPriority="52"/>
+    <w:lsdException w:name="List Table 1 Light Accent 5" w:uiPriority="46"/>
+    <w:lsdException w:name="List Table 2 Accent 5" w:uiPriority="47"/>
+    <w:lsdException w:name="List Table 3 Accent 5" w:uiPriority="48"/>
+    <w:lsdException w:name="List Table 4 Accent 5" w:uiPriority="49"/>
+    <w:lsdException w:name="List Table 5 Dark Accent 5" w:uiPriority="50"/>
+    <w:lsdException w:name="List Table 6 Colorful Accent 5" w:uiPriority="51"/>
+    <w:lsdException w:name="List Table 7 Colorful Accent 5" w:uiPriority="52"/>
+    <w:lsdException w:name="List Table 1 Light Accent 6" w:uiPriority="46"/>
+    <w:lsdException w:name="List Table 2 Accent 6" w:uiPriority="47"/>
+    <w:lsdException w:name="List Table 3 Accent 6" w:uiPriority="48"/>
+    <w:lsdException w:name="List Table 4 Accent 6" w:uiPriority="49"/>
+    <w:lsdException w:name="List Table 5 Dark Accent 6" w:uiPriority="50"/>
+    <w:lsdException w:name="List Table 6 Colorful Accent 6" w:uiPriority="51"/>
+    <w:lsdException w:name="List Table 7 Colorful Accent 6" w:uiPriority="52"/>
   </w:latentStyles>
   <w:style w:type="paragraph" w:default="1" w:styleId="Normal">
     <w:name w:val="Normal"/>
@@ -4454,7 +4456,6 @@
     <w:uiPriority w:val="99"/>
     <w:semiHidden/>
     <w:unhideWhenUsed/>
-    <w:qFormat/>
     <w:tblPr>
       <w:tblInd w:w="0" w:type="dxa"/>
       <w:tblCellMar>

</xml_diff>